<commit_message>
Creating a new calendar and applying desired changes to it according to the work situation
</commit_message>
<xml_diff>
--- a/Documentation/Phase 4/Documentation.docx
+++ b/Documentation/Phase 4/Documentation.docx
@@ -588,10 +588,7 @@
       </w:r>
       <w:proofErr w:type="gramStart"/>
       <w:r>
-        <w:t>project</w:t>
-      </w:r>
-      <w:r>
-        <w:t xml:space="preserve"> :</w:t>
+        <w:t>project :</w:t>
       </w:r>
       <w:proofErr w:type="gramEnd"/>
     </w:p>
@@ -683,13 +680,7 @@
         <w:rPr>
           <w:lang w:bidi="fa-IR"/>
         </w:rPr>
-        <w:t>Also, the timeline is placed at the top of the screen and shows how our process is progressing according to the schedule</w:t>
-      </w:r>
-      <w:r>
-        <w:rPr>
-          <w:lang w:bidi="fa-IR"/>
-        </w:rPr>
-        <w:t>.</w:t>
+        <w:t>Also, the timeline is placed at the top of the screen and shows how our process is progressing according to the schedule.</w:t>
       </w:r>
     </w:p>
     <w:p>
@@ -738,10 +729,7 @@
       </w:r>
       <w:proofErr w:type="gramStart"/>
       <w:r>
-        <w:t>time</w:t>
-      </w:r>
-      <w:r>
-        <w:t xml:space="preserve"> :</w:t>
+        <w:t>time :</w:t>
       </w:r>
       <w:proofErr w:type="gramEnd"/>
     </w:p>
@@ -753,6 +741,35 @@
           <w:lang w:bidi="fa-IR"/>
         </w:rPr>
       </w:pPr>
+      <w:r>
+        <w:rPr>
+          <w:lang w:bidi="fa-IR"/>
+        </w:rPr>
+        <w:t xml:space="preserve">First, according to the procedure, this option can be seen on the top bar in the project </w:t>
+      </w:r>
+      <w:proofErr w:type="gramStart"/>
+      <w:r>
+        <w:rPr>
+          <w:lang w:bidi="fa-IR"/>
+        </w:rPr>
+        <w:t>section</w:t>
+      </w:r>
+      <w:r>
+        <w:rPr>
+          <w:lang w:bidi="fa-IR"/>
+        </w:rPr>
+        <w:t xml:space="preserve"> :</w:t>
+      </w:r>
+      <w:proofErr w:type="gramEnd"/>
+    </w:p>
+    <w:p>
+      <w:pPr>
+        <w:spacing w:line="240" w:lineRule="auto"/>
+        <w:jc w:val="both"/>
+        <w:rPr>
+          <w:lang w:bidi="fa-IR"/>
+        </w:rPr>
+      </w:pPr>
     </w:p>
     <w:p>
       <w:pPr>
@@ -762,21 +779,642 @@
           <w:lang w:bidi="fa-IR"/>
         </w:rPr>
       </w:pPr>
+      <w:r>
+        <w:rPr>
+          <w:noProof/>
+          <w:lang w:bidi="fa-IR"/>
+        </w:rPr>
+        <w:drawing>
+          <wp:inline distT="0" distB="0" distL="0" distR="0">
+            <wp:extent cx="5928360" cy="2994660"/>
+            <wp:effectExtent l="0" t="0" r="0" b="0"/>
+            <wp:docPr id="1028003177" name="Picture 2"/>
+            <wp:cNvGraphicFramePr>
+              <a:graphicFrameLocks xmlns:a="http://schemas.openxmlformats.org/drawingml/2006/main" noChangeAspect="1"/>
+            </wp:cNvGraphicFramePr>
+            <a:graphic xmlns:a="http://schemas.openxmlformats.org/drawingml/2006/main">
+              <a:graphicData uri="http://schemas.openxmlformats.org/drawingml/2006/picture">
+                <pic:pic xmlns:pic="http://schemas.openxmlformats.org/drawingml/2006/picture">
+                  <pic:nvPicPr>
+                    <pic:cNvPr id="0" name="Picture 2"/>
+                    <pic:cNvPicPr>
+                      <a:picLocks noChangeAspect="1" noChangeArrowheads="1"/>
+                    </pic:cNvPicPr>
+                  </pic:nvPicPr>
+                  <pic:blipFill>
+                    <a:blip r:embed="rId10" cstate="print">
+                      <a:extLst>
+                        <a:ext uri="{28A0092B-C50C-407E-A947-70E740481C1C}">
+                          <a14:useLocalDpi xmlns:a14="http://schemas.microsoft.com/office/drawing/2010/main" val="0"/>
+                        </a:ext>
+                      </a:extLst>
+                    </a:blip>
+                    <a:srcRect/>
+                    <a:stretch>
+                      <a:fillRect/>
+                    </a:stretch>
+                  </pic:blipFill>
+                  <pic:spPr bwMode="auto">
+                    <a:xfrm>
+                      <a:off x="0" y="0"/>
+                      <a:ext cx="5928360" cy="2994660"/>
+                    </a:xfrm>
+                    <a:prstGeom prst="rect">
+                      <a:avLst/>
+                    </a:prstGeom>
+                    <a:noFill/>
+                    <a:ln>
+                      <a:noFill/>
+                    </a:ln>
+                  </pic:spPr>
+                </pic:pic>
+              </a:graphicData>
+            </a:graphic>
+          </wp:inline>
+        </w:drawing>
+      </w:r>
+    </w:p>
+    <w:p>
+      <w:pPr>
+        <w:spacing w:line="360" w:lineRule="auto"/>
+        <w:jc w:val="both"/>
+        <w:rPr>
+          <w:rFonts w:hint="cs"/>
+          <w:rtl/>
+          <w:lang w:bidi="fa-IR"/>
+        </w:rPr>
+      </w:pPr>
     </w:p>
     <w:p/>
     <w:p>
-      <w:r>
-        <w:br w:type="page"/>
-      </w:r>
-    </w:p>
-    <w:p/>
+      <w:pPr>
+        <w:jc w:val="center"/>
+      </w:pPr>
+      <w:r>
+        <w:t>1</w:t>
+      </w:r>
+    </w:p>
+    <w:p>
+      <w:pPr>
+        <w:spacing w:line="480" w:lineRule="auto"/>
+      </w:pPr>
+      <w:r>
+        <w:lastRenderedPageBreak/>
+        <w:t xml:space="preserve">   </w:t>
+      </w:r>
+      <w:r>
+        <w:t xml:space="preserve">Then, after selecting and clicking on the desired icon in the opened window, create a calendar with the desired name so that we can apply our </w:t>
+      </w:r>
+      <w:proofErr w:type="gramStart"/>
+      <w:r>
+        <w:t>preferences</w:t>
+      </w:r>
+      <w:r>
+        <w:rPr>
+          <w:rFonts w:hint="cs"/>
+          <w:rtl/>
+        </w:rPr>
+        <w:t xml:space="preserve"> </w:t>
+      </w:r>
+      <w:r>
+        <w:t xml:space="preserve"> :</w:t>
+      </w:r>
+      <w:proofErr w:type="gramEnd"/>
+    </w:p>
+    <w:p>
+      <w:pPr>
+        <w:spacing w:line="480" w:lineRule="auto"/>
+      </w:pPr>
+    </w:p>
+    <w:p>
+      <w:pPr>
+        <w:jc w:val="center"/>
+        <w:rPr>
+          <w:lang w:bidi="fa-IR"/>
+        </w:rPr>
+      </w:pPr>
+      <w:r>
+        <w:rPr>
+          <w:noProof/>
+        </w:rPr>
+        <w:drawing>
+          <wp:inline distT="0" distB="0" distL="0" distR="0">
+            <wp:extent cx="5295900" cy="5996940"/>
+            <wp:effectExtent l="0" t="0" r="0" b="3810"/>
+            <wp:docPr id="1381774820" name="Picture 6"/>
+            <wp:cNvGraphicFramePr>
+              <a:graphicFrameLocks xmlns:a="http://schemas.openxmlformats.org/drawingml/2006/main" noChangeAspect="1"/>
+            </wp:cNvGraphicFramePr>
+            <a:graphic xmlns:a="http://schemas.openxmlformats.org/drawingml/2006/main">
+              <a:graphicData uri="http://schemas.openxmlformats.org/drawingml/2006/picture">
+                <pic:pic xmlns:pic="http://schemas.openxmlformats.org/drawingml/2006/picture">
+                  <pic:nvPicPr>
+                    <pic:cNvPr id="0" name="Picture 10"/>
+                    <pic:cNvPicPr>
+                      <a:picLocks noChangeAspect="1" noChangeArrowheads="1"/>
+                    </pic:cNvPicPr>
+                  </pic:nvPicPr>
+                  <pic:blipFill>
+                    <a:blip r:embed="rId11">
+                      <a:extLst>
+                        <a:ext uri="{28A0092B-C50C-407E-A947-70E740481C1C}">
+                          <a14:useLocalDpi xmlns:a14="http://schemas.microsoft.com/office/drawing/2010/main" val="0"/>
+                        </a:ext>
+                      </a:extLst>
+                    </a:blip>
+                    <a:srcRect/>
+                    <a:stretch>
+                      <a:fillRect/>
+                    </a:stretch>
+                  </pic:blipFill>
+                  <pic:spPr bwMode="auto">
+                    <a:xfrm>
+                      <a:off x="0" y="0"/>
+                      <a:ext cx="5295900" cy="5996940"/>
+                    </a:xfrm>
+                    <a:prstGeom prst="rect">
+                      <a:avLst/>
+                    </a:prstGeom>
+                    <a:noFill/>
+                    <a:ln>
+                      <a:noFill/>
+                    </a:ln>
+                  </pic:spPr>
+                </pic:pic>
+              </a:graphicData>
+            </a:graphic>
+          </wp:inline>
+        </w:drawing>
+      </w:r>
+    </w:p>
+    <w:p>
+      <w:pPr>
+        <w:spacing w:line="480" w:lineRule="auto"/>
+        <w:rPr>
+          <w:lang w:bidi="fa-IR"/>
+        </w:rPr>
+      </w:pPr>
+    </w:p>
+    <w:p>
+      <w:pPr>
+        <w:spacing w:line="240" w:lineRule="auto"/>
+        <w:rPr>
+          <w:lang w:bidi="fa-IR"/>
+        </w:rPr>
+      </w:pPr>
+    </w:p>
+    <w:p>
+      <w:pPr>
+        <w:spacing w:line="480" w:lineRule="auto"/>
+        <w:jc w:val="center"/>
+        <w:rPr>
+          <w:lang w:bidi="fa-IR"/>
+        </w:rPr>
+      </w:pPr>
+      <w:r>
+        <w:rPr>
+          <w:lang w:bidi="fa-IR"/>
+        </w:rPr>
+        <w:t>2</w:t>
+      </w:r>
+    </w:p>
+    <w:p>
+      <w:pPr>
+        <w:spacing w:line="480" w:lineRule="auto"/>
+        <w:rPr>
+          <w:lang w:bidi="fa-IR"/>
+        </w:rPr>
+      </w:pPr>
+      <w:r>
+        <w:rPr>
+          <w:lang w:bidi="fa-IR"/>
+        </w:rPr>
+        <w:lastRenderedPageBreak/>
+        <w:t xml:space="preserve">   </w:t>
+      </w:r>
+      <w:r>
+        <w:rPr>
+          <w:lang w:bidi="fa-IR"/>
+        </w:rPr>
+        <w:t xml:space="preserve">After creating the calendar, one item can be seen by default from the Work Weeks section, and then we will check the details </w:t>
+      </w:r>
+      <w:proofErr w:type="gramStart"/>
+      <w:r>
+        <w:rPr>
+          <w:lang w:bidi="fa-IR"/>
+        </w:rPr>
+        <w:t>section</w:t>
+      </w:r>
+      <w:r>
+        <w:rPr>
+          <w:lang w:bidi="fa-IR"/>
+        </w:rPr>
+        <w:t xml:space="preserve"> :</w:t>
+      </w:r>
+      <w:proofErr w:type="gramEnd"/>
+    </w:p>
+    <w:p>
+      <w:pPr>
+        <w:spacing w:line="480" w:lineRule="auto"/>
+        <w:rPr>
+          <w:rFonts w:hint="cs"/>
+          <w:rtl/>
+          <w:lang w:bidi="fa-IR"/>
+        </w:rPr>
+      </w:pPr>
+    </w:p>
+    <w:p>
+      <w:pPr>
+        <w:spacing w:line="480" w:lineRule="auto"/>
+        <w:jc w:val="center"/>
+        <w:rPr>
+          <w:rtl/>
+          <w:lang w:bidi="fa-IR"/>
+        </w:rPr>
+      </w:pPr>
+      <w:r>
+        <w:rPr>
+          <w:noProof/>
+          <w:lang w:bidi="fa-IR"/>
+        </w:rPr>
+        <w:drawing>
+          <wp:inline distT="0" distB="0" distL="0" distR="0">
+            <wp:extent cx="3368040" cy="2872740"/>
+            <wp:effectExtent l="0" t="0" r="3810" b="3810"/>
+            <wp:docPr id="1583282482" name="Picture 4"/>
+            <wp:cNvGraphicFramePr>
+              <a:graphicFrameLocks xmlns:a="http://schemas.openxmlformats.org/drawingml/2006/main" noChangeAspect="1"/>
+            </wp:cNvGraphicFramePr>
+            <a:graphic xmlns:a="http://schemas.openxmlformats.org/drawingml/2006/main">
+              <a:graphicData uri="http://schemas.openxmlformats.org/drawingml/2006/picture">
+                <pic:pic xmlns:pic="http://schemas.openxmlformats.org/drawingml/2006/picture">
+                  <pic:nvPicPr>
+                    <pic:cNvPr id="0" name="Picture 4"/>
+                    <pic:cNvPicPr>
+                      <a:picLocks noChangeAspect="1" noChangeArrowheads="1"/>
+                    </pic:cNvPicPr>
+                  </pic:nvPicPr>
+                  <pic:blipFill>
+                    <a:blip r:embed="rId12">
+                      <a:extLst>
+                        <a:ext uri="{28A0092B-C50C-407E-A947-70E740481C1C}">
+                          <a14:useLocalDpi xmlns:a14="http://schemas.microsoft.com/office/drawing/2010/main" val="0"/>
+                        </a:ext>
+                      </a:extLst>
+                    </a:blip>
+                    <a:srcRect/>
+                    <a:stretch>
+                      <a:fillRect/>
+                    </a:stretch>
+                  </pic:blipFill>
+                  <pic:spPr bwMode="auto">
+                    <a:xfrm>
+                      <a:off x="0" y="0"/>
+                      <a:ext cx="3368040" cy="2872740"/>
+                    </a:xfrm>
+                    <a:prstGeom prst="rect">
+                      <a:avLst/>
+                    </a:prstGeom>
+                    <a:noFill/>
+                    <a:ln>
+                      <a:noFill/>
+                    </a:ln>
+                  </pic:spPr>
+                </pic:pic>
+              </a:graphicData>
+            </a:graphic>
+          </wp:inline>
+        </w:drawing>
+      </w:r>
+    </w:p>
+    <w:p>
+      <w:pPr>
+        <w:spacing w:line="480" w:lineRule="auto"/>
+        <w:rPr>
+          <w:lang w:bidi="fa-IR"/>
+        </w:rPr>
+      </w:pPr>
+      <w:r>
+        <w:rPr>
+          <w:rFonts w:hint="cs"/>
+          <w:rtl/>
+          <w:lang w:bidi="fa-IR"/>
+        </w:rPr>
+        <w:t xml:space="preserve">   </w:t>
+      </w:r>
+    </w:p>
+    <w:p>
+      <w:pPr>
+        <w:spacing w:line="480" w:lineRule="auto"/>
+        <w:rPr>
+          <w:lang w:bidi="fa-IR"/>
+        </w:rPr>
+      </w:pPr>
+      <w:r>
+        <w:rPr>
+          <w:lang w:bidi="fa-IR"/>
+        </w:rPr>
+        <w:t xml:space="preserve">   </w:t>
+      </w:r>
+      <w:r>
+        <w:rPr>
+          <w:lang w:bidi="fa-IR"/>
+        </w:rPr>
+        <w:t xml:space="preserve">Here, according to the desired picture, we specify the working hours and the closed times to be applied in the schedule, and then in the option section at the bottom of the page, we need to change a series of events according to our wishes in order to apply the changes correctly. to </w:t>
+      </w:r>
+      <w:proofErr w:type="gramStart"/>
+      <w:r>
+        <w:rPr>
+          <w:lang w:bidi="fa-IR"/>
+        </w:rPr>
+        <w:t>be</w:t>
+      </w:r>
+      <w:r>
+        <w:rPr>
+          <w:lang w:bidi="fa-IR"/>
+        </w:rPr>
+        <w:t xml:space="preserve"> :</w:t>
+      </w:r>
+      <w:proofErr w:type="gramEnd"/>
+    </w:p>
+    <w:p>
+      <w:pPr>
+        <w:rPr>
+          <w:lang w:bidi="fa-IR"/>
+        </w:rPr>
+      </w:pPr>
+    </w:p>
+    <w:p>
+      <w:pPr>
+        <w:rPr>
+          <w:lang w:bidi="fa-IR"/>
+        </w:rPr>
+      </w:pPr>
+    </w:p>
+    <w:p>
+      <w:pPr>
+        <w:rPr>
+          <w:lang w:bidi="fa-IR"/>
+        </w:rPr>
+      </w:pPr>
+    </w:p>
+    <w:p>
+      <w:pPr>
+        <w:rPr>
+          <w:lang w:bidi="fa-IR"/>
+        </w:rPr>
+      </w:pPr>
+    </w:p>
+    <w:p>
+      <w:pPr>
+        <w:rPr>
+          <w:lang w:bidi="fa-IR"/>
+        </w:rPr>
+      </w:pPr>
+    </w:p>
+    <w:p>
+      <w:pPr>
+        <w:rPr>
+          <w:lang w:bidi="fa-IR"/>
+        </w:rPr>
+      </w:pPr>
+    </w:p>
+    <w:p>
+      <w:pPr>
+        <w:jc w:val="center"/>
+        <w:rPr>
+          <w:lang w:bidi="fa-IR"/>
+        </w:rPr>
+      </w:pPr>
+    </w:p>
+    <w:p>
+      <w:pPr>
+        <w:jc w:val="center"/>
+        <w:rPr>
+          <w:lang w:bidi="fa-IR"/>
+        </w:rPr>
+      </w:pPr>
+      <w:r>
+        <w:rPr>
+          <w:lang w:bidi="fa-IR"/>
+        </w:rPr>
+        <w:t>3</w:t>
+      </w:r>
+    </w:p>
+    <w:p>
+      <w:pPr>
+        <w:jc w:val="center"/>
+        <w:rPr>
+          <w:rtl/>
+          <w:lang w:bidi="fa-IR"/>
+        </w:rPr>
+      </w:pPr>
+      <w:r>
+        <w:rPr>
+          <w:noProof/>
+        </w:rPr>
+        <w:lastRenderedPageBreak/>
+        <w:drawing>
+          <wp:inline distT="0" distB="0" distL="0" distR="0">
+            <wp:extent cx="5943600" cy="4860290"/>
+            <wp:effectExtent l="0" t="0" r="0" b="0"/>
+            <wp:docPr id="2044984497" name="Picture 7"/>
+            <wp:cNvGraphicFramePr>
+              <a:graphicFrameLocks xmlns:a="http://schemas.openxmlformats.org/drawingml/2006/main" noChangeAspect="1"/>
+            </wp:cNvGraphicFramePr>
+            <a:graphic xmlns:a="http://schemas.openxmlformats.org/drawingml/2006/main">
+              <a:graphicData uri="http://schemas.openxmlformats.org/drawingml/2006/picture">
+                <pic:pic xmlns:pic="http://schemas.openxmlformats.org/drawingml/2006/picture">
+                  <pic:nvPicPr>
+                    <pic:cNvPr id="0" name="Picture 12"/>
+                    <pic:cNvPicPr>
+                      <a:picLocks noChangeAspect="1" noChangeArrowheads="1"/>
+                    </pic:cNvPicPr>
+                  </pic:nvPicPr>
+                  <pic:blipFill>
+                    <a:blip r:embed="rId13">
+                      <a:extLst>
+                        <a:ext uri="{28A0092B-C50C-407E-A947-70E740481C1C}">
+                          <a14:useLocalDpi xmlns:a14="http://schemas.microsoft.com/office/drawing/2010/main" val="0"/>
+                        </a:ext>
+                      </a:extLst>
+                    </a:blip>
+                    <a:srcRect/>
+                    <a:stretch>
+                      <a:fillRect/>
+                    </a:stretch>
+                  </pic:blipFill>
+                  <pic:spPr bwMode="auto">
+                    <a:xfrm>
+                      <a:off x="0" y="0"/>
+                      <a:ext cx="5943600" cy="4860290"/>
+                    </a:xfrm>
+                    <a:prstGeom prst="rect">
+                      <a:avLst/>
+                    </a:prstGeom>
+                    <a:noFill/>
+                    <a:ln>
+                      <a:noFill/>
+                    </a:ln>
+                  </pic:spPr>
+                </pic:pic>
+              </a:graphicData>
+            </a:graphic>
+          </wp:inline>
+        </w:drawing>
+      </w:r>
+    </w:p>
+    <w:p>
+      <w:pPr>
+        <w:jc w:val="center"/>
+        <w:rPr>
+          <w:rtl/>
+          <w:lang w:bidi="fa-IR"/>
+        </w:rPr>
+      </w:pPr>
+    </w:p>
+    <w:p>
+      <w:pPr>
+        <w:spacing w:line="480" w:lineRule="auto"/>
+        <w:rPr>
+          <w:rtl/>
+          <w:lang w:bidi="fa-IR"/>
+        </w:rPr>
+      </w:pPr>
+      <w:r>
+        <w:rPr>
+          <w:rFonts w:hint="cs"/>
+          <w:rtl/>
+          <w:lang w:bidi="fa-IR"/>
+        </w:rPr>
+        <w:t xml:space="preserve">   </w:t>
+      </w:r>
+      <w:r>
+        <w:rPr>
+          <w:lang w:bidi="fa-IR"/>
+        </w:rPr>
+        <w:t>Then, in the calendar option for this project section, we apply our desired changes, such as the start time of the week and working hours per day, etc.</w:t>
+      </w:r>
+    </w:p>
+    <w:p>
+      <w:pPr>
+        <w:spacing w:line="480" w:lineRule="auto"/>
+        <w:rPr>
+          <w:lang w:bidi="fa-IR"/>
+        </w:rPr>
+      </w:pPr>
+      <w:r>
+        <w:rPr>
+          <w:lang w:bidi="fa-IR"/>
+        </w:rPr>
+        <w:t>Our work in this part is finished and we have created our desired calendar</w:t>
+      </w:r>
+      <w:r>
+        <w:rPr>
+          <w:rFonts w:hint="cs"/>
+          <w:rtl/>
+          <w:lang w:bidi="fa-IR"/>
+        </w:rPr>
+        <w:t>.</w:t>
+      </w:r>
+    </w:p>
+    <w:p>
+      <w:pPr>
+        <w:jc w:val="center"/>
+        <w:rPr>
+          <w:b/>
+          <w:bCs/>
+          <w:i/>
+          <w:iCs/>
+          <w:rtl/>
+          <w:lang w:bidi="fa-IR"/>
+        </w:rPr>
+      </w:pPr>
+      <w:r>
+        <w:rPr>
+          <w:b/>
+          <w:bCs/>
+          <w:i/>
+          <w:iCs/>
+          <w:lang w:bidi="fa-IR"/>
+        </w:rPr>
+        <w:t>See attached project for full details</w:t>
+      </w:r>
+    </w:p>
+    <w:p>
+      <w:pPr>
+        <w:jc w:val="center"/>
+        <w:rPr>
+          <w:b/>
+          <w:bCs/>
+          <w:i/>
+          <w:iCs/>
+          <w:rtl/>
+          <w:lang w:bidi="fa-IR"/>
+        </w:rPr>
+      </w:pPr>
+    </w:p>
+    <w:p>
+      <w:pPr>
+        <w:jc w:val="center"/>
+        <w:rPr>
+          <w:b/>
+          <w:bCs/>
+          <w:i/>
+          <w:iCs/>
+          <w:rtl/>
+          <w:lang w:bidi="fa-IR"/>
+        </w:rPr>
+      </w:pPr>
+    </w:p>
+    <w:p>
+      <w:pPr>
+        <w:jc w:val="center"/>
+        <w:rPr>
+          <w:b/>
+          <w:bCs/>
+          <w:i/>
+          <w:iCs/>
+          <w:rtl/>
+          <w:lang w:bidi="fa-IR"/>
+        </w:rPr>
+      </w:pPr>
+    </w:p>
+    <w:p>
+      <w:pPr>
+        <w:jc w:val="center"/>
+        <w:rPr>
+          <w:b/>
+          <w:bCs/>
+          <w:i/>
+          <w:iCs/>
+          <w:rtl/>
+          <w:lang w:bidi="fa-IR"/>
+        </w:rPr>
+      </w:pPr>
+    </w:p>
+    <w:p>
+      <w:pPr>
+        <w:jc w:val="center"/>
+        <w:rPr>
+          <w:rFonts w:hint="cs"/>
+          <w:lang w:bidi="fa-IR"/>
+        </w:rPr>
+      </w:pPr>
+      <w:r>
+        <w:rPr>
+          <w:lang w:bidi="fa-IR"/>
+        </w:rPr>
+        <w:t>4</w:t>
+      </w:r>
+    </w:p>
     <w:sectPr>
-      <w:headerReference w:type="even" r:id="rId10"/>
-      <w:headerReference w:type="default" r:id="rId11"/>
-      <w:footerReference w:type="even" r:id="rId12"/>
-      <w:footerReference w:type="default" r:id="rId13"/>
-      <w:headerReference w:type="first" r:id="rId14"/>
-      <w:footerReference w:type="first" r:id="rId15"/>
+      <w:headerReference w:type="even" r:id="rId14"/>
+      <w:headerReference w:type="default" r:id="rId15"/>
+      <w:footerReference w:type="even" r:id="rId16"/>
+      <w:footerReference w:type="default" r:id="rId17"/>
+      <w:headerReference w:type="first" r:id="rId18"/>
+      <w:footerReference w:type="first" r:id="rId19"/>
       <w:pgSz w:w="12240" w:h="15840"/>
       <w:pgMar w:top="1440" w:right="1440" w:bottom="1440" w:left="1440" w:header="720" w:footer="720" w:gutter="0"/>
       <w:pgBorders w:offsetFrom="page">
@@ -905,6 +1543,7 @@
         </v:shapetype>
         <v:shape id="WordPictureWatermark6172860" o:spid="_x0000_s1026" type="#_x0000_t75" style="position:absolute;margin-left:0;margin-top:0;width:467.95pt;height:481.95pt;z-index:-251657216;mso-position-horizontal:center;mso-position-horizontal-relative:margin;mso-position-vertical:center;mso-position-vertical-relative:margin" o:allowincell="f">
           <v:imagedata r:id="rId1" o:title="University Of Isfahan" gain="19661f" blacklevel="22938f"/>
+          <w10:wrap anchorx="margin" anchory="margin"/>
         </v:shape>
       </w:pict>
     </w:r>
@@ -945,6 +1584,7 @@
         </v:shapetype>
         <v:shape id="WordPictureWatermark6172861" o:spid="_x0000_s1027" type="#_x0000_t75" style="position:absolute;margin-left:0;margin-top:0;width:467.95pt;height:481.95pt;z-index:-251656192;mso-position-horizontal:center;mso-position-horizontal-relative:margin;mso-position-vertical:center;mso-position-vertical-relative:margin" o:allowincell="f">
           <v:imagedata r:id="rId1" o:title="University Of Isfahan" gain="19661f" blacklevel="22938f"/>
+          <w10:wrap anchorx="margin" anchory="margin"/>
         </v:shape>
       </w:pict>
     </w:r>
@@ -985,6 +1625,7 @@
         </v:shapetype>
         <v:shape id="WordPictureWatermark6172859" o:spid="_x0000_s1025" type="#_x0000_t75" style="position:absolute;margin-left:0;margin-top:0;width:467.95pt;height:481.95pt;z-index:-251658240;mso-position-horizontal:center;mso-position-horizontal-relative:margin;mso-position-vertical:center;mso-position-vertical-relative:margin" o:allowincell="f">
           <v:imagedata r:id="rId1" o:title="University Of Isfahan" gain="19661f" blacklevel="22938f"/>
+          <w10:wrap anchorx="margin" anchory="margin"/>
         </v:shape>
       </w:pict>
     </w:r>
@@ -1432,6 +2073,7 @@
   <w:style w:type="character" w:default="1" w:styleId="DefaultParagraphFont">
     <w:name w:val="Default Paragraph Font"/>
     <w:uiPriority w:val="1"/>
+    <w:semiHidden/>
     <w:unhideWhenUsed/>
   </w:style>
   <w:style w:type="table" w:default="1" w:styleId="TableNormal">

</xml_diff>

<commit_message>
Explaining the process of applying the calendar and determining the start time of the project
</commit_message>
<xml_diff>
--- a/Documentation/Phase 4/Documentation.docx
+++ b/Documentation/Phase 4/Documentation.docx
@@ -563,13 +563,41 @@
             </w:r>
           </w:hyperlink>
         </w:p>
-        <w:p>
-          <w:pPr>
-            <w:pStyle w:val="TOC2"/>
-          </w:pPr>
-        </w:p>
       </w:sdtContent>
     </w:sdt>
+    <w:p>
+      <w:pPr>
+        <w:pStyle w:val="TOC2"/>
+      </w:pPr>
+      <w:hyperlink w:anchor="_project_information_:" w:history="1">
+        <w:r>
+          <w:rPr>
+            <w:rStyle w:val="Hyperlink"/>
+            <w:u w:val="none"/>
+          </w:rPr>
+          <w:t>Project Information</w:t>
+        </w:r>
+        <w:r>
+          <w:rPr>
+            <w:rStyle w:val="Hyperlink"/>
+            <w:u w:val="none"/>
+          </w:rPr>
+          <w:ptab w:relativeTo="margin" w:alignment="right" w:leader="dot"/>
+        </w:r>
+        <w:r>
+          <w:rPr>
+            <w:rStyle w:val="Hyperlink"/>
+            <w:u w:val="none"/>
+          </w:rPr>
+          <w:t>5</w:t>
+        </w:r>
+      </w:hyperlink>
+    </w:p>
+    <w:p>
+      <w:pPr>
+        <w:pStyle w:val="TOC2"/>
+      </w:pPr>
+    </w:p>
     <w:p/>
     <w:p>
       <w:r>
@@ -839,7 +867,6 @@
         <w:spacing w:line="360" w:lineRule="auto"/>
         <w:jc w:val="both"/>
         <w:rPr>
-          <w:rFonts w:hint="cs"/>
           <w:rtl/>
           <w:lang w:bidi="fa-IR"/>
         </w:rPr>
@@ -1017,7 +1044,6 @@
       <w:pPr>
         <w:spacing w:line="480" w:lineRule="auto"/>
         <w:rPr>
-          <w:rFonts w:hint="cs"/>
           <w:rtl/>
           <w:lang w:bidi="fa-IR"/>
         </w:rPr>
@@ -1397,24 +1423,217 @@
       <w:pPr>
         <w:jc w:val="center"/>
         <w:rPr>
+          <w:lang w:bidi="fa-IR"/>
+        </w:rPr>
+      </w:pPr>
+      <w:r>
+        <w:rPr>
+          <w:lang w:bidi="fa-IR"/>
+        </w:rPr>
+        <w:t>4</w:t>
+      </w:r>
+    </w:p>
+    <w:p>
+      <w:pPr>
+        <w:pStyle w:val="Heading3"/>
+      </w:pPr>
+      <w:bookmarkStart w:id="2" w:name="_project_information_:"/>
+      <w:bookmarkEnd w:id="2"/>
+      <w:r>
+        <w:lastRenderedPageBreak/>
+        <w:t xml:space="preserve">project </w:t>
+      </w:r>
+      <w:proofErr w:type="gramStart"/>
+      <w:r>
+        <w:t xml:space="preserve">information </w:t>
+      </w:r>
+      <w:r>
+        <w:t>:</w:t>
+      </w:r>
+      <w:proofErr w:type="gramEnd"/>
+    </w:p>
+    <w:p>
+      <w:pPr>
+        <w:jc w:val="center"/>
+        <w:rPr>
+          <w:rtl/>
+          <w:lang w:bidi="fa-IR"/>
+        </w:rPr>
+      </w:pPr>
+      <w:r>
+        <w:rPr>
+          <w:noProof/>
+        </w:rPr>
+        <w:drawing>
+          <wp:inline distT="0" distB="0" distL="0" distR="0">
+            <wp:extent cx="5943600" cy="2998470"/>
+            <wp:effectExtent l="0" t="0" r="0" b="0"/>
+            <wp:docPr id="1953314290" name="Picture 1"/>
+            <wp:cNvGraphicFramePr>
+              <a:graphicFrameLocks xmlns:a="http://schemas.openxmlformats.org/drawingml/2006/main" noChangeAspect="1"/>
+            </wp:cNvGraphicFramePr>
+            <a:graphic xmlns:a="http://schemas.openxmlformats.org/drawingml/2006/main">
+              <a:graphicData uri="http://schemas.openxmlformats.org/drawingml/2006/picture">
+                <pic:pic xmlns:pic="http://schemas.openxmlformats.org/drawingml/2006/picture">
+                  <pic:nvPicPr>
+                    <pic:cNvPr id="0" name="Picture 1"/>
+                    <pic:cNvPicPr>
+                      <a:picLocks noChangeAspect="1" noChangeArrowheads="1"/>
+                    </pic:cNvPicPr>
+                  </pic:nvPicPr>
+                  <pic:blipFill>
+                    <a:blip r:embed="rId14" cstate="print">
+                      <a:extLst>
+                        <a:ext uri="{28A0092B-C50C-407E-A947-70E740481C1C}">
+                          <a14:useLocalDpi xmlns:a14="http://schemas.microsoft.com/office/drawing/2010/main" val="0"/>
+                        </a:ext>
+                      </a:extLst>
+                    </a:blip>
+                    <a:srcRect/>
+                    <a:stretch>
+                      <a:fillRect/>
+                    </a:stretch>
+                  </pic:blipFill>
+                  <pic:spPr bwMode="auto">
+                    <a:xfrm>
+                      <a:off x="0" y="0"/>
+                      <a:ext cx="5943600" cy="2998470"/>
+                    </a:xfrm>
+                    <a:prstGeom prst="rect">
+                      <a:avLst/>
+                    </a:prstGeom>
+                    <a:noFill/>
+                    <a:ln>
+                      <a:noFill/>
+                    </a:ln>
+                  </pic:spPr>
+                </pic:pic>
+              </a:graphicData>
+            </a:graphic>
+          </wp:inline>
+        </w:drawing>
+      </w:r>
+    </w:p>
+    <w:p>
+      <w:pPr>
+        <w:spacing w:line="480" w:lineRule="auto"/>
+        <w:rPr>
+          <w:lang w:bidi="fa-IR"/>
+        </w:rPr>
+      </w:pPr>
+      <w:r>
+        <w:rPr>
           <w:rFonts w:hint="cs"/>
-          <w:lang w:bidi="fa-IR"/>
-        </w:rPr>
-      </w:pPr>
-      <w:r>
-        <w:rPr>
-          <w:lang w:bidi="fa-IR"/>
-        </w:rPr>
-        <w:t>4</w:t>
+          <w:rtl/>
+          <w:lang w:bidi="fa-IR"/>
+        </w:rPr>
+        <w:t xml:space="preserve">   </w:t>
+      </w:r>
+      <w:r>
+        <w:rPr>
+          <w:lang w:bidi="fa-IR"/>
+        </w:rPr>
+        <w:t xml:space="preserve">In the same project bar, we go to the project information section so that we can apply the created calendar and specify the start time of the </w:t>
+      </w:r>
+      <w:proofErr w:type="gramStart"/>
+      <w:r>
+        <w:rPr>
+          <w:lang w:bidi="fa-IR"/>
+        </w:rPr>
+        <w:t>project</w:t>
+      </w:r>
+      <w:r>
+        <w:rPr>
+          <w:lang w:bidi="fa-IR"/>
+        </w:rPr>
+        <w:t xml:space="preserve"> :</w:t>
+      </w:r>
+      <w:proofErr w:type="gramEnd"/>
+    </w:p>
+    <w:p>
+      <w:pPr>
+        <w:spacing w:line="480" w:lineRule="auto"/>
+        <w:jc w:val="center"/>
+        <w:rPr>
+          <w:lang w:bidi="fa-IR"/>
+        </w:rPr>
+      </w:pPr>
+      <w:r>
+        <w:rPr>
+          <w:noProof/>
+        </w:rPr>
+        <w:drawing>
+          <wp:inline distT="0" distB="0" distL="0" distR="0">
+            <wp:extent cx="4495800" cy="3336626"/>
+            <wp:effectExtent l="0" t="0" r="0" b="0"/>
+            <wp:docPr id="421163996" name="Picture 3"/>
+            <wp:cNvGraphicFramePr>
+              <a:graphicFrameLocks xmlns:a="http://schemas.openxmlformats.org/drawingml/2006/main" noChangeAspect="1"/>
+            </wp:cNvGraphicFramePr>
+            <a:graphic xmlns:a="http://schemas.openxmlformats.org/drawingml/2006/main">
+              <a:graphicData uri="http://schemas.openxmlformats.org/drawingml/2006/picture">
+                <pic:pic xmlns:pic="http://schemas.openxmlformats.org/drawingml/2006/picture">
+                  <pic:nvPicPr>
+                    <pic:cNvPr id="0" name="Picture 8"/>
+                    <pic:cNvPicPr>
+                      <a:picLocks noChangeAspect="1" noChangeArrowheads="1"/>
+                    </pic:cNvPicPr>
+                  </pic:nvPicPr>
+                  <pic:blipFill>
+                    <a:blip r:embed="rId15">
+                      <a:extLst>
+                        <a:ext uri="{28A0092B-C50C-407E-A947-70E740481C1C}">
+                          <a14:useLocalDpi xmlns:a14="http://schemas.microsoft.com/office/drawing/2010/main" val="0"/>
+                        </a:ext>
+                      </a:extLst>
+                    </a:blip>
+                    <a:srcRect/>
+                    <a:stretch>
+                      <a:fillRect/>
+                    </a:stretch>
+                  </pic:blipFill>
+                  <pic:spPr bwMode="auto">
+                    <a:xfrm>
+                      <a:off x="0" y="0"/>
+                      <a:ext cx="4511340" cy="3348159"/>
+                    </a:xfrm>
+                    <a:prstGeom prst="rect">
+                      <a:avLst/>
+                    </a:prstGeom>
+                    <a:noFill/>
+                    <a:ln>
+                      <a:noFill/>
+                    </a:ln>
+                  </pic:spPr>
+                </pic:pic>
+              </a:graphicData>
+            </a:graphic>
+          </wp:inline>
+        </w:drawing>
+      </w:r>
+    </w:p>
+    <w:p>
+      <w:pPr>
+        <w:spacing w:line="480" w:lineRule="auto"/>
+        <w:jc w:val="center"/>
+        <w:rPr>
+          <w:lang w:bidi="fa-IR"/>
+        </w:rPr>
+      </w:pPr>
+      <w:r>
+        <w:rPr>
+          <w:lang w:bidi="fa-IR"/>
+        </w:rPr>
+        <w:t>5</w:t>
       </w:r>
     </w:p>
     <w:sectPr>
-      <w:headerReference w:type="even" r:id="rId14"/>
-      <w:headerReference w:type="default" r:id="rId15"/>
-      <w:footerReference w:type="even" r:id="rId16"/>
-      <w:footerReference w:type="default" r:id="rId17"/>
-      <w:headerReference w:type="first" r:id="rId18"/>
-      <w:footerReference w:type="first" r:id="rId19"/>
+      <w:headerReference w:type="even" r:id="rId16"/>
+      <w:headerReference w:type="default" r:id="rId17"/>
+      <w:footerReference w:type="even" r:id="rId18"/>
+      <w:footerReference w:type="default" r:id="rId19"/>
+      <w:headerReference w:type="first" r:id="rId20"/>
+      <w:footerReference w:type="first" r:id="rId21"/>
       <w:pgSz w:w="12240" w:h="15840"/>
       <w:pgMar w:top="1440" w:right="1440" w:bottom="1440" w:left="1440" w:header="720" w:footer="720" w:gutter="0"/>
       <w:pgBorders w:offsetFrom="page">

</xml_diff>

<commit_message>
Introduction and application of project resources
</commit_message>
<xml_diff>
--- a/Documentation/Phase 4/Documentation.docx
+++ b/Documentation/Phase 4/Documentation.docx
@@ -216,7 +216,6 @@
           <w:szCs w:val="30"/>
         </w:rPr>
       </w:pPr>
-      <w:proofErr w:type="gramStart"/>
       <w:r>
         <w:rPr>
           <w:b/>
@@ -228,7 +227,6 @@
         </w:rPr>
         <w:t>Producers :</w:t>
       </w:r>
-      <w:proofErr w:type="gramEnd"/>
     </w:p>
     <w:p>
       <w:pPr>
@@ -279,7 +277,6 @@
           <w:lang w:bidi="fa-IR"/>
         </w:rPr>
       </w:pPr>
-      <w:proofErr w:type="gramStart"/>
       <w:r>
         <w:rPr>
           <w:b/>
@@ -292,7 +289,6 @@
         </w:rPr>
         <w:t>Supervisor :</w:t>
       </w:r>
-      <w:proofErr w:type="gramEnd"/>
     </w:p>
     <w:p>
       <w:pPr>
@@ -314,20 +310,8 @@
           <w:szCs w:val="30"/>
           <w:lang w:bidi="fa-IR"/>
         </w:rPr>
-        <w:t xml:space="preserve">Dr Mohammad Reza </w:t>
-      </w:r>
-      <w:proofErr w:type="spellStart"/>
-      <w:r>
-        <w:rPr>
-          <w:i/>
-          <w:iCs/>
-          <w:sz w:val="30"/>
-          <w:szCs w:val="30"/>
-          <w:lang w:bidi="fa-IR"/>
-        </w:rPr>
-        <w:t>Sharbaf</w:t>
-      </w:r>
-      <w:proofErr w:type="spellEnd"/>
+        <w:t>Dr Mohammad Reza Sharbaf</w:t>
+      </w:r>
     </w:p>
     <w:p>
       <w:pPr>
@@ -367,22 +351,8 @@
           <w:szCs w:val="30"/>
           <w:lang w:bidi="fa-IR"/>
         </w:rPr>
-        <w:t xml:space="preserve">Teacher </w:t>
-      </w:r>
-      <w:proofErr w:type="gramStart"/>
-      <w:r>
-        <w:rPr>
-          <w:b/>
-          <w:bCs/>
-          <w:i/>
-          <w:iCs/>
-          <w:sz w:val="30"/>
-          <w:szCs w:val="30"/>
-          <w:lang w:bidi="fa-IR"/>
-        </w:rPr>
-        <w:t>assistant :</w:t>
-      </w:r>
-      <w:proofErr w:type="gramEnd"/>
+        <w:t>Teacher assistant :</w:t>
+      </w:r>
     </w:p>
     <w:p>
       <w:pPr>
@@ -568,6 +538,9 @@
     <w:p>
       <w:pPr>
         <w:pStyle w:val="TOC2"/>
+        <w:rPr>
+          <w:color w:val="0563C1" w:themeColor="hyperlink"/>
+        </w:rPr>
       </w:pPr>
       <w:hyperlink w:anchor="_project_information_:" w:history="1">
         <w:r>
@@ -596,6 +569,37 @@
     <w:p>
       <w:pPr>
         <w:pStyle w:val="TOC2"/>
+        <w:rPr>
+          <w:color w:val="0563C1" w:themeColor="hyperlink"/>
+        </w:rPr>
+      </w:pPr>
+      <w:hyperlink w:anchor="_resource_:" w:history="1">
+        <w:r>
+          <w:rPr>
+            <w:rStyle w:val="Hyperlink"/>
+            <w:u w:val="none"/>
+          </w:rPr>
+          <w:t>Resource</w:t>
+        </w:r>
+        <w:r>
+          <w:rPr>
+            <w:rStyle w:val="Hyperlink"/>
+            <w:u w:val="none"/>
+          </w:rPr>
+          <w:ptab w:relativeTo="margin" w:alignment="right" w:leader="dot"/>
+        </w:r>
+        <w:r>
+          <w:rPr>
+            <w:rStyle w:val="Hyperlink"/>
+            <w:u w:val="none"/>
+          </w:rPr>
+          <w:t>6</w:t>
+        </w:r>
+      </w:hyperlink>
+    </w:p>
+    <w:p>
+      <w:pPr>
+        <w:pStyle w:val="TOC2"/>
       </w:pPr>
     </w:p>
     <w:p/>
@@ -612,13 +616,8 @@
       <w:bookmarkEnd w:id="0"/>
       <w:r>
         <w:lastRenderedPageBreak/>
-        <w:t xml:space="preserve">microsoft </w:t>
-      </w:r>
-      <w:proofErr w:type="gramStart"/>
-      <w:r>
-        <w:t>project :</w:t>
-      </w:r>
-      <w:proofErr w:type="gramEnd"/>
+        <w:t>microsoft project :</w:t>
+      </w:r>
     </w:p>
     <w:p>
       <w:pPr>
@@ -723,14 +722,7 @@
         <w:rPr>
           <w:lang w:bidi="fa-IR"/>
         </w:rPr>
-        <w:t xml:space="preserve">Now we go to the project implementation </w:t>
-      </w:r>
-      <w:proofErr w:type="gramStart"/>
-      <w:r>
-        <w:rPr>
-          <w:lang w:bidi="fa-IR"/>
-        </w:rPr>
-        <w:t>process</w:t>
+        <w:t>Now we go to the project implementation process</w:t>
       </w:r>
       <w:r>
         <w:rPr>
@@ -744,7 +736,6 @@
         </w:rPr>
         <w:t>:</w:t>
       </w:r>
-      <w:proofErr w:type="gramEnd"/>
     </w:p>
     <w:p>
       <w:pPr>
@@ -753,13 +744,8 @@
       <w:bookmarkStart w:id="1" w:name="_change_working_time"/>
       <w:bookmarkEnd w:id="1"/>
       <w:r>
-        <w:t xml:space="preserve">change working </w:t>
-      </w:r>
-      <w:proofErr w:type="gramStart"/>
-      <w:r>
-        <w:t>time :</w:t>
-      </w:r>
-      <w:proofErr w:type="gramEnd"/>
+        <w:t>change working time :</w:t>
+      </w:r>
     </w:p>
     <w:p>
       <w:pPr>
@@ -773,14 +759,7 @@
         <w:rPr>
           <w:lang w:bidi="fa-IR"/>
         </w:rPr>
-        <w:t xml:space="preserve">First, according to the procedure, this option can be seen on the top bar in the project </w:t>
-      </w:r>
-      <w:proofErr w:type="gramStart"/>
-      <w:r>
-        <w:rPr>
-          <w:lang w:bidi="fa-IR"/>
-        </w:rPr>
-        <w:t>section</w:t>
+        <w:t>First, according to the procedure, this option can be seen on the top bar in the project section</w:t>
       </w:r>
       <w:r>
         <w:rPr>
@@ -788,7 +767,6 @@
         </w:rPr>
         <w:t xml:space="preserve"> :</w:t>
       </w:r>
-      <w:proofErr w:type="gramEnd"/>
     </w:p>
     <w:p>
       <w:pPr>
@@ -890,11 +868,7 @@
         <w:t xml:space="preserve">   </w:t>
       </w:r>
       <w:r>
-        <w:t xml:space="preserve">Then, after selecting and clicking on the desired icon in the opened window, create a calendar with the desired name so that we can apply our </w:t>
-      </w:r>
-      <w:proofErr w:type="gramStart"/>
-      <w:r>
-        <w:t>preferences</w:t>
+        <w:t>Then, after selecting and clicking on the desired icon in the opened window, create a calendar with the desired name so that we can apply our preferences</w:t>
       </w:r>
       <w:r>
         <w:rPr>
@@ -906,7 +880,6 @@
       <w:r>
         <w:t xml:space="preserve"> :</w:t>
       </w:r>
-      <w:proofErr w:type="gramEnd"/>
     </w:p>
     <w:p>
       <w:pPr>
@@ -1023,14 +996,7 @@
         <w:rPr>
           <w:lang w:bidi="fa-IR"/>
         </w:rPr>
-        <w:t xml:space="preserve">After creating the calendar, one item can be seen by default from the Work Weeks section, and then we will check the details </w:t>
-      </w:r>
-      <w:proofErr w:type="gramStart"/>
-      <w:r>
-        <w:rPr>
-          <w:lang w:bidi="fa-IR"/>
-        </w:rPr>
-        <w:t>section</w:t>
+        <w:t>After creating the calendar, one item can be seen by default from the Work Weeks section, and then we will check the details section</w:t>
       </w:r>
       <w:r>
         <w:rPr>
@@ -1038,7 +1004,6 @@
         </w:rPr>
         <w:t xml:space="preserve"> :</w:t>
       </w:r>
-      <w:proofErr w:type="gramEnd"/>
     </w:p>
     <w:p>
       <w:pPr>
@@ -1146,14 +1111,7 @@
         <w:rPr>
           <w:lang w:bidi="fa-IR"/>
         </w:rPr>
-        <w:t xml:space="preserve">Here, according to the desired picture, we specify the working hours and the closed times to be applied in the schedule, and then in the option section at the bottom of the page, we need to change a series of events according to our wishes in order to apply the changes correctly. to </w:t>
-      </w:r>
-      <w:proofErr w:type="gramStart"/>
-      <w:r>
-        <w:rPr>
-          <w:lang w:bidi="fa-IR"/>
-        </w:rPr>
-        <w:t>be</w:t>
+        <w:t>Here, according to the desired picture, we specify the working hours and the closed times to be applied in the schedule, and then in the option section at the bottom of the page, we need to change a series of events according to our wishes in order to apply the changes correctly. to be</w:t>
       </w:r>
       <w:r>
         <w:rPr>
@@ -1161,7 +1119,6 @@
         </w:rPr>
         <w:t xml:space="preserve"> :</w:t>
       </w:r>
-      <w:proofErr w:type="gramEnd"/>
     </w:p>
     <w:p>
       <w:pPr>
@@ -1441,16 +1398,8 @@
       <w:bookmarkEnd w:id="2"/>
       <w:r>
         <w:lastRenderedPageBreak/>
-        <w:t xml:space="preserve">project </w:t>
-      </w:r>
-      <w:proofErr w:type="gramStart"/>
-      <w:r>
-        <w:t xml:space="preserve">information </w:t>
-      </w:r>
-      <w:r>
-        <w:t>:</w:t>
-      </w:r>
-      <w:proofErr w:type="gramEnd"/>
+        <w:t>project information :</w:t>
+      </w:r>
     </w:p>
     <w:p>
       <w:pPr>
@@ -1533,14 +1482,7 @@
         <w:rPr>
           <w:lang w:bidi="fa-IR"/>
         </w:rPr>
-        <w:t xml:space="preserve">In the same project bar, we go to the project information section so that we can apply the created calendar and specify the start time of the </w:t>
-      </w:r>
-      <w:proofErr w:type="gramStart"/>
-      <w:r>
-        <w:rPr>
-          <w:lang w:bidi="fa-IR"/>
-        </w:rPr>
-        <w:t>project</w:t>
+        <w:t>In the same project bar, we go to the project information section so that we can apply the created calendar and specify the start time of the project</w:t>
       </w:r>
       <w:r>
         <w:rPr>
@@ -1548,7 +1490,6 @@
         </w:rPr>
         <w:t xml:space="preserve"> :</w:t>
       </w:r>
-      <w:proofErr w:type="gramEnd"/>
     </w:p>
     <w:p>
       <w:pPr>
@@ -1617,6 +1558,7 @@
         <w:spacing w:line="480" w:lineRule="auto"/>
         <w:jc w:val="center"/>
         <w:rPr>
+          <w:rtl/>
           <w:lang w:bidi="fa-IR"/>
         </w:rPr>
       </w:pPr>
@@ -1627,13 +1569,240 @@
         <w:t>5</w:t>
       </w:r>
     </w:p>
+    <w:p>
+      <w:pPr>
+        <w:pStyle w:val="Heading3"/>
+      </w:pPr>
+      <w:bookmarkStart w:id="3" w:name="_resource_:"/>
+      <w:bookmarkEnd w:id="3"/>
+      <w:r>
+        <w:lastRenderedPageBreak/>
+        <w:t>resource</w:t>
+      </w:r>
+      <w:r>
+        <w:t xml:space="preserve"> :</w:t>
+      </w:r>
+    </w:p>
+    <w:p>
+      <w:pPr>
+        <w:spacing w:line="480" w:lineRule="auto"/>
+        <w:jc w:val="center"/>
+        <w:rPr>
+          <w:lang w:bidi="fa-IR"/>
+        </w:rPr>
+      </w:pPr>
+      <w:r>
+        <w:rPr>
+          <w:noProof/>
+        </w:rPr>
+        <w:drawing>
+          <wp:inline distT="0" distB="0" distL="0" distR="0">
+            <wp:extent cx="5943600" cy="2978150"/>
+            <wp:effectExtent l="0" t="0" r="0" b="0"/>
+            <wp:docPr id="1360567112" name="Picture 1"/>
+            <wp:cNvGraphicFramePr>
+              <a:graphicFrameLocks xmlns:a="http://schemas.openxmlformats.org/drawingml/2006/main" noChangeAspect="1"/>
+            </wp:cNvGraphicFramePr>
+            <a:graphic xmlns:a="http://schemas.openxmlformats.org/drawingml/2006/main">
+              <a:graphicData uri="http://schemas.openxmlformats.org/drawingml/2006/picture">
+                <pic:pic xmlns:pic="http://schemas.openxmlformats.org/drawingml/2006/picture">
+                  <pic:nvPicPr>
+                    <pic:cNvPr id="0" name="Picture 1"/>
+                    <pic:cNvPicPr>
+                      <a:picLocks noChangeAspect="1" noChangeArrowheads="1"/>
+                    </pic:cNvPicPr>
+                  </pic:nvPicPr>
+                  <pic:blipFill>
+                    <a:blip r:embed="rId16" cstate="print">
+                      <a:extLst>
+                        <a:ext uri="{28A0092B-C50C-407E-A947-70E740481C1C}">
+                          <a14:useLocalDpi xmlns:a14="http://schemas.microsoft.com/office/drawing/2010/main" val="0"/>
+                        </a:ext>
+                      </a:extLst>
+                    </a:blip>
+                    <a:srcRect/>
+                    <a:stretch>
+                      <a:fillRect/>
+                    </a:stretch>
+                  </pic:blipFill>
+                  <pic:spPr bwMode="auto">
+                    <a:xfrm>
+                      <a:off x="0" y="0"/>
+                      <a:ext cx="5943600" cy="2978150"/>
+                    </a:xfrm>
+                    <a:prstGeom prst="rect">
+                      <a:avLst/>
+                    </a:prstGeom>
+                    <a:noFill/>
+                    <a:ln>
+                      <a:noFill/>
+                    </a:ln>
+                  </pic:spPr>
+                </pic:pic>
+              </a:graphicData>
+            </a:graphic>
+          </wp:inline>
+        </w:drawing>
+      </w:r>
+    </w:p>
+    <w:p>
+      <w:pPr>
+        <w:spacing w:line="480" w:lineRule="auto"/>
+        <w:rPr>
+          <w:lang w:bidi="fa-IR"/>
+        </w:rPr>
+      </w:pPr>
+      <w:r>
+        <w:rPr>
+          <w:lang w:bidi="fa-IR"/>
+        </w:rPr>
+        <w:t xml:space="preserve">   </w:t>
+      </w:r>
+      <w:r>
+        <w:rPr>
+          <w:lang w:bidi="fa-IR"/>
+        </w:rPr>
+        <w:t>Now, in the upper bar, in the view section, we must go to the specified section to be able to specify the resources and people who participate in the project</w:t>
+      </w:r>
+      <w:r>
+        <w:rPr>
+          <w:lang w:bidi="fa-IR"/>
+        </w:rPr>
+        <w:t xml:space="preserve"> </w:t>
+      </w:r>
+      <w:r>
+        <w:rPr>
+          <w:lang w:bidi="fa-IR"/>
+        </w:rPr>
+        <w:t>:</w:t>
+      </w:r>
+    </w:p>
+    <w:p>
+      <w:pPr>
+        <w:spacing w:line="480" w:lineRule="auto"/>
+        <w:rPr>
+          <w:rtl/>
+          <w:lang w:bidi="fa-IR"/>
+        </w:rPr>
+      </w:pPr>
+      <w:r>
+        <w:rPr>
+          <w:noProof/>
+        </w:rPr>
+        <w:drawing>
+          <wp:inline distT="0" distB="0" distL="0" distR="0">
+            <wp:extent cx="5943600" cy="1550035"/>
+            <wp:effectExtent l="0" t="0" r="0" b="0"/>
+            <wp:docPr id="832707442" name="Picture 2"/>
+            <wp:cNvGraphicFramePr>
+              <a:graphicFrameLocks xmlns:a="http://schemas.openxmlformats.org/drawingml/2006/main" noChangeAspect="1"/>
+            </wp:cNvGraphicFramePr>
+            <a:graphic xmlns:a="http://schemas.openxmlformats.org/drawingml/2006/main">
+              <a:graphicData uri="http://schemas.openxmlformats.org/drawingml/2006/picture">
+                <pic:pic xmlns:pic="http://schemas.openxmlformats.org/drawingml/2006/picture">
+                  <pic:nvPicPr>
+                    <pic:cNvPr id="0" name="Picture 3"/>
+                    <pic:cNvPicPr>
+                      <a:picLocks noChangeAspect="1" noChangeArrowheads="1"/>
+                    </pic:cNvPicPr>
+                  </pic:nvPicPr>
+                  <pic:blipFill>
+                    <a:blip r:embed="rId17" cstate="print">
+                      <a:extLst>
+                        <a:ext uri="{28A0092B-C50C-407E-A947-70E740481C1C}">
+                          <a14:useLocalDpi xmlns:a14="http://schemas.microsoft.com/office/drawing/2010/main" val="0"/>
+                        </a:ext>
+                      </a:extLst>
+                    </a:blip>
+                    <a:srcRect/>
+                    <a:stretch>
+                      <a:fillRect/>
+                    </a:stretch>
+                  </pic:blipFill>
+                  <pic:spPr bwMode="auto">
+                    <a:xfrm>
+                      <a:off x="0" y="0"/>
+                      <a:ext cx="5943600" cy="1550035"/>
+                    </a:xfrm>
+                    <a:prstGeom prst="rect">
+                      <a:avLst/>
+                    </a:prstGeom>
+                    <a:noFill/>
+                    <a:ln>
+                      <a:noFill/>
+                    </a:ln>
+                  </pic:spPr>
+                </pic:pic>
+              </a:graphicData>
+            </a:graphic>
+          </wp:inline>
+        </w:drawing>
+      </w:r>
+    </w:p>
+    <w:p>
+      <w:pPr>
+        <w:spacing w:line="480" w:lineRule="auto"/>
+        <w:rPr>
+          <w:lang w:bidi="fa-IR"/>
+        </w:rPr>
+      </w:pPr>
+      <w:r>
+        <w:rPr>
+          <w:lang w:bidi="fa-IR"/>
+        </w:rPr>
+        <w:t xml:space="preserve">   </w:t>
+      </w:r>
+      <w:r>
+        <w:rPr>
+          <w:lang w:bidi="fa-IR"/>
+        </w:rPr>
+        <w:t>Here, after entering the names of the people according to the above procedure, we have to determine a series of things such as the amount of participation in the project and...</w:t>
+      </w:r>
+      <w:r>
+        <w:rPr>
+          <w:lang w:bidi="fa-IR"/>
+        </w:rPr>
+        <w:t xml:space="preserve"> .</w:t>
+      </w:r>
+    </w:p>
+    <w:p>
+      <w:pPr>
+        <w:spacing w:line="480" w:lineRule="auto"/>
+        <w:rPr>
+          <w:lang w:bidi="fa-IR"/>
+        </w:rPr>
+      </w:pPr>
+    </w:p>
+    <w:p>
+      <w:pPr>
+        <w:spacing w:line="480" w:lineRule="auto"/>
+        <w:rPr>
+          <w:lang w:bidi="fa-IR"/>
+        </w:rPr>
+      </w:pPr>
+    </w:p>
+    <w:p>
+      <w:pPr>
+        <w:spacing w:line="480" w:lineRule="auto"/>
+        <w:jc w:val="center"/>
+        <w:rPr>
+          <w:lang w:bidi="fa-IR"/>
+        </w:rPr>
+      </w:pPr>
+      <w:r>
+        <w:rPr>
+          <w:lang w:bidi="fa-IR"/>
+        </w:rPr>
+        <w:t>6</w:t>
+      </w:r>
+    </w:p>
     <w:sectPr>
-      <w:headerReference w:type="even" r:id="rId16"/>
-      <w:headerReference w:type="default" r:id="rId17"/>
-      <w:footerReference w:type="even" r:id="rId18"/>
-      <w:footerReference w:type="default" r:id="rId19"/>
-      <w:headerReference w:type="first" r:id="rId20"/>
-      <w:footerReference w:type="first" r:id="rId21"/>
+      <w:headerReference w:type="even" r:id="rId18"/>
+      <w:headerReference w:type="default" r:id="rId19"/>
+      <w:footerReference w:type="even" r:id="rId20"/>
+      <w:footerReference w:type="default" r:id="rId21"/>
+      <w:headerReference w:type="first" r:id="rId22"/>
+      <w:footerReference w:type="first" r:id="rId23"/>
       <w:pgSz w:w="12240" w:h="15840"/>
       <w:pgMar w:top="1440" w:right="1440" w:bottom="1440" w:left="1440" w:header="720" w:footer="720" w:gutter="0"/>
       <w:pgBorders w:offsetFrom="page">

</xml_diff>

<commit_message>
Apply the calendar in the time scale section
</commit_message>
<xml_diff>
--- a/Documentation/Phase 4/Documentation.docx
+++ b/Documentation/Phase 4/Documentation.docx
@@ -310,8 +310,20 @@
           <w:szCs w:val="30"/>
           <w:lang w:bidi="fa-IR"/>
         </w:rPr>
-        <w:t>Dr Mohammad Reza Sharbaf</w:t>
-      </w:r>
+        <w:t xml:space="preserve">Dr Mohammad Reza </w:t>
+      </w:r>
+      <w:proofErr w:type="spellStart"/>
+      <w:r>
+        <w:rPr>
+          <w:i/>
+          <w:iCs/>
+          <w:sz w:val="30"/>
+          <w:szCs w:val="30"/>
+          <w:lang w:bidi="fa-IR"/>
+        </w:rPr>
+        <w:t>Sharbaf</w:t>
+      </w:r>
+      <w:proofErr w:type="spellEnd"/>
     </w:p>
     <w:p>
       <w:pPr>
@@ -600,9 +612,48 @@
     <w:p>
       <w:pPr>
         <w:pStyle w:val="TOC2"/>
-      </w:pPr>
-    </w:p>
-    <w:p/>
+        <w:rPr>
+          <w:color w:val="0563C1" w:themeColor="hyperlink"/>
+        </w:rPr>
+      </w:pPr>
+      <w:hyperlink w:anchor="_time_scale_:" w:history="1">
+        <w:r>
+          <w:rPr>
+            <w:rStyle w:val="Hyperlink"/>
+            <w:u w:val="none"/>
+          </w:rPr>
+          <w:t>Time Scale</w:t>
+        </w:r>
+        <w:r>
+          <w:rPr>
+            <w:rStyle w:val="Hyperlink"/>
+            <w:u w:val="none"/>
+          </w:rPr>
+          <w:ptab w:relativeTo="margin" w:alignment="right" w:leader="dot"/>
+        </w:r>
+        <w:r>
+          <w:rPr>
+            <w:rStyle w:val="Hyperlink"/>
+            <w:u w:val="none"/>
+          </w:rPr>
+          <w:t>7</w:t>
+        </w:r>
+      </w:hyperlink>
+    </w:p>
+    <w:p>
+      <w:pPr>
+        <w:pStyle w:val="TOC2"/>
+      </w:pPr>
+    </w:p>
+    <w:p>
+      <w:pPr>
+        <w:rPr>
+          <w:rFonts w:hint="cs"/>
+          <w:rtl/>
+          <w:lang w:bidi="fa-IR"/>
+        </w:rPr>
+      </w:pPr>
+    </w:p>
     <w:p>
       <w:r>
         <w:br w:type="page"/>
@@ -1577,10 +1628,7 @@
       <w:bookmarkEnd w:id="3"/>
       <w:r>
         <w:lastRenderedPageBreak/>
-        <w:t>resource</w:t>
-      </w:r>
-      <w:r>
-        <w:t xml:space="preserve"> :</w:t>
+        <w:t>resource :</w:t>
       </w:r>
     </w:p>
     <w:p>
@@ -1796,13 +1844,194 @@
         <w:t>6</w:t>
       </w:r>
     </w:p>
+    <w:p>
+      <w:pPr>
+        <w:pStyle w:val="Heading3"/>
+      </w:pPr>
+      <w:bookmarkStart w:id="4" w:name="_time_scale_:"/>
+      <w:bookmarkEnd w:id="4"/>
+      <w:r>
+        <w:lastRenderedPageBreak/>
+        <w:t>time scale</w:t>
+      </w:r>
+      <w:r>
+        <w:t xml:space="preserve"> :</w:t>
+      </w:r>
+    </w:p>
+    <w:p>
+      <w:pPr>
+        <w:spacing w:line="480" w:lineRule="auto"/>
+        <w:rPr>
+          <w:rtl/>
+          <w:lang w:bidi="fa-IR"/>
+        </w:rPr>
+      </w:pPr>
+      <w:r>
+        <w:rPr>
+          <w:noProof/>
+        </w:rPr>
+        <w:drawing>
+          <wp:inline distT="0" distB="0" distL="0" distR="0">
+            <wp:extent cx="5943600" cy="2962275"/>
+            <wp:effectExtent l="0" t="0" r="0" b="9525"/>
+            <wp:docPr id="968724132" name="Picture 1"/>
+            <wp:cNvGraphicFramePr>
+              <a:graphicFrameLocks xmlns:a="http://schemas.openxmlformats.org/drawingml/2006/main" noChangeAspect="1"/>
+            </wp:cNvGraphicFramePr>
+            <a:graphic xmlns:a="http://schemas.openxmlformats.org/drawingml/2006/main">
+              <a:graphicData uri="http://schemas.openxmlformats.org/drawingml/2006/picture">
+                <pic:pic xmlns:pic="http://schemas.openxmlformats.org/drawingml/2006/picture">
+                  <pic:nvPicPr>
+                    <pic:cNvPr id="0" name="Picture 1"/>
+                    <pic:cNvPicPr>
+                      <a:picLocks noChangeAspect="1" noChangeArrowheads="1"/>
+                    </pic:cNvPicPr>
+                  </pic:nvPicPr>
+                  <pic:blipFill>
+                    <a:blip r:embed="rId18" cstate="print">
+                      <a:extLst>
+                        <a:ext uri="{28A0092B-C50C-407E-A947-70E740481C1C}">
+                          <a14:useLocalDpi xmlns:a14="http://schemas.microsoft.com/office/drawing/2010/main" val="0"/>
+                        </a:ext>
+                      </a:extLst>
+                    </a:blip>
+                    <a:srcRect/>
+                    <a:stretch>
+                      <a:fillRect/>
+                    </a:stretch>
+                  </pic:blipFill>
+                  <pic:spPr bwMode="auto">
+                    <a:xfrm>
+                      <a:off x="0" y="0"/>
+                      <a:ext cx="5943600" cy="2962275"/>
+                    </a:xfrm>
+                    <a:prstGeom prst="rect">
+                      <a:avLst/>
+                    </a:prstGeom>
+                    <a:noFill/>
+                    <a:ln>
+                      <a:noFill/>
+                    </a:ln>
+                  </pic:spPr>
+                </pic:pic>
+              </a:graphicData>
+            </a:graphic>
+          </wp:inline>
+        </w:drawing>
+      </w:r>
+    </w:p>
+    <w:p>
+      <w:pPr>
+        <w:spacing w:line="480" w:lineRule="auto"/>
+        <w:rPr>
+          <w:lang w:bidi="fa-IR"/>
+        </w:rPr>
+      </w:pPr>
+      <w:r>
+        <w:rPr>
+          <w:lang w:bidi="fa-IR"/>
+        </w:rPr>
+        <w:t xml:space="preserve">   </w:t>
+      </w:r>
+      <w:r>
+        <w:rPr>
+          <w:lang w:bidi="fa-IR"/>
+        </w:rPr>
+        <w:t>In this section, in the time scale section, we must double-click on the specified section, and we must also apply the created calendar in this section</w:t>
+      </w:r>
+      <w:r>
+        <w:rPr>
+          <w:lang w:bidi="fa-IR"/>
+        </w:rPr>
+        <w:t xml:space="preserve"> : </w:t>
+      </w:r>
+    </w:p>
+    <w:p>
+      <w:pPr>
+        <w:spacing w:line="480" w:lineRule="auto"/>
+        <w:jc w:val="center"/>
+        <w:rPr>
+          <w:lang w:bidi="fa-IR"/>
+        </w:rPr>
+      </w:pPr>
+      <w:r>
+        <w:rPr>
+          <w:noProof/>
+        </w:rPr>
+        <w:drawing>
+          <wp:inline distT="0" distB="0" distL="0" distR="0">
+            <wp:extent cx="4709044" cy="3284220"/>
+            <wp:effectExtent l="0" t="0" r="0" b="0"/>
+            <wp:docPr id="1883607731" name="Picture 2"/>
+            <wp:cNvGraphicFramePr>
+              <a:graphicFrameLocks xmlns:a="http://schemas.openxmlformats.org/drawingml/2006/main" noChangeAspect="1"/>
+            </wp:cNvGraphicFramePr>
+            <a:graphic xmlns:a="http://schemas.openxmlformats.org/drawingml/2006/main">
+              <a:graphicData uri="http://schemas.openxmlformats.org/drawingml/2006/picture">
+                <pic:pic xmlns:pic="http://schemas.openxmlformats.org/drawingml/2006/picture">
+                  <pic:nvPicPr>
+                    <pic:cNvPr id="0" name="Picture 3"/>
+                    <pic:cNvPicPr>
+                      <a:picLocks noChangeAspect="1" noChangeArrowheads="1"/>
+                    </pic:cNvPicPr>
+                  </pic:nvPicPr>
+                  <pic:blipFill>
+                    <a:blip r:embed="rId19">
+                      <a:extLst>
+                        <a:ext uri="{28A0092B-C50C-407E-A947-70E740481C1C}">
+                          <a14:useLocalDpi xmlns:a14="http://schemas.microsoft.com/office/drawing/2010/main" val="0"/>
+                        </a:ext>
+                      </a:extLst>
+                    </a:blip>
+                    <a:srcRect/>
+                    <a:stretch>
+                      <a:fillRect/>
+                    </a:stretch>
+                  </pic:blipFill>
+                  <pic:spPr bwMode="auto">
+                    <a:xfrm>
+                      <a:off x="0" y="0"/>
+                      <a:ext cx="4714442" cy="3287984"/>
+                    </a:xfrm>
+                    <a:prstGeom prst="rect">
+                      <a:avLst/>
+                    </a:prstGeom>
+                    <a:noFill/>
+                    <a:ln>
+                      <a:noFill/>
+                    </a:ln>
+                  </pic:spPr>
+                </pic:pic>
+              </a:graphicData>
+            </a:graphic>
+          </wp:inline>
+        </w:drawing>
+      </w:r>
+    </w:p>
+    <w:p>
+      <w:pPr>
+        <w:spacing w:line="480" w:lineRule="auto"/>
+        <w:jc w:val="center"/>
+        <w:rPr>
+          <w:rFonts w:hint="cs"/>
+          <w:rtl/>
+          <w:lang w:bidi="fa-IR"/>
+        </w:rPr>
+      </w:pPr>
+      <w:r>
+        <w:rPr>
+          <w:lang w:bidi="fa-IR"/>
+        </w:rPr>
+        <w:t>7</w:t>
+      </w:r>
+    </w:p>
     <w:sectPr>
-      <w:headerReference w:type="even" r:id="rId18"/>
-      <w:headerReference w:type="default" r:id="rId19"/>
-      <w:footerReference w:type="even" r:id="rId20"/>
-      <w:footerReference w:type="default" r:id="rId21"/>
-      <w:headerReference w:type="first" r:id="rId22"/>
-      <w:footerReference w:type="first" r:id="rId23"/>
+      <w:headerReference w:type="even" r:id="rId20"/>
+      <w:headerReference w:type="default" r:id="rId21"/>
+      <w:footerReference w:type="even" r:id="rId22"/>
+      <w:footerReference w:type="default" r:id="rId23"/>
+      <w:headerReference w:type="first" r:id="rId24"/>
+      <w:footerReference w:type="first" r:id="rId25"/>
       <w:pgSz w:w="12240" w:h="15840"/>
       <w:pgMar w:top="1440" w:right="1440" w:bottom="1440" w:left="1440" w:header="720" w:footer="720" w:gutter="0"/>
       <w:pgBorders w:offsetFrom="page">

</xml_diff>

<commit_message>
Writing tasks in the Gantt chart and resource allocation
</commit_message>
<xml_diff>
--- a/Documentation/Phase 4/Documentation.docx
+++ b/Documentation/Phase 4/Documentation.docx
@@ -643,6 +643,45 @@
     <w:p>
       <w:pPr>
         <w:pStyle w:val="TOC2"/>
+        <w:rPr>
+          <w:color w:val="0563C1" w:themeColor="hyperlink"/>
+        </w:rPr>
+      </w:pPr>
+      <w:hyperlink w:anchor="_Gantt_Chart_:" w:history="1">
+        <w:r>
+          <w:rPr>
+            <w:rStyle w:val="Hyperlink"/>
+            <w:u w:val="none"/>
+          </w:rPr>
+          <w:t>Gantt Chart</w:t>
+        </w:r>
+        <w:r>
+          <w:rPr>
+            <w:rStyle w:val="Hyperlink"/>
+            <w:u w:val="none"/>
+          </w:rPr>
+          <w:ptab w:relativeTo="margin" w:alignment="right" w:leader="dot"/>
+        </w:r>
+        <w:r>
+          <w:rPr>
+            <w:rStyle w:val="Hyperlink"/>
+            <w:u w:val="none"/>
+          </w:rPr>
+          <w:t>8</w:t>
+        </w:r>
+      </w:hyperlink>
+    </w:p>
+    <w:p>
+      <w:pPr>
+        <w:pStyle w:val="TOC2"/>
+      </w:pPr>
+    </w:p>
+    <w:p>
+      <w:pPr>
+        <w:rPr>
+          <w:rtl/>
+          <w:lang w:bidi="fa-IR"/>
+        </w:rPr>
       </w:pPr>
     </w:p>
     <w:p>
@@ -653,8 +692,6 @@
           <w:lang w:bidi="fa-IR"/>
         </w:rPr>
       </w:pPr>
-    </w:p>
-    <w:p>
       <w:r>
         <w:br w:type="page"/>
       </w:r>
@@ -1852,10 +1889,7 @@
       <w:bookmarkEnd w:id="4"/>
       <w:r>
         <w:lastRenderedPageBreak/>
-        <w:t>time scale</w:t>
-      </w:r>
-      <w:r>
-        <w:t xml:space="preserve"> :</w:t>
+        <w:t>time scale :</w:t>
       </w:r>
     </w:p>
     <w:p>
@@ -2013,25 +2047,238 @@
         <w:spacing w:line="480" w:lineRule="auto"/>
         <w:jc w:val="center"/>
         <w:rPr>
+          <w:lang w:bidi="fa-IR"/>
+        </w:rPr>
+      </w:pPr>
+      <w:r>
+        <w:rPr>
+          <w:lang w:bidi="fa-IR"/>
+        </w:rPr>
+        <w:t>7</w:t>
+      </w:r>
+    </w:p>
+    <w:p>
+      <w:pPr>
+        <w:pStyle w:val="Heading3"/>
+        <w:rPr>
+          <w:rtl/>
+          <w:lang w:bidi="fa-IR"/>
+        </w:rPr>
+      </w:pPr>
+      <w:bookmarkStart w:id="5" w:name="_Gantt_Chart_:"/>
+      <w:bookmarkEnd w:id="5"/>
+      <w:r>
+        <w:lastRenderedPageBreak/>
+        <w:t>Gantt Chart</w:t>
+      </w:r>
+      <w:r>
+        <w:t xml:space="preserve"> :</w:t>
+      </w:r>
+    </w:p>
+    <w:p>
+      <w:pPr>
+        <w:spacing w:line="480" w:lineRule="auto"/>
+        <w:rPr>
+          <w:rtl/>
+          <w:lang w:bidi="fa-IR"/>
+        </w:rPr>
+      </w:pPr>
+      <w:r>
+        <w:rPr>
           <w:rFonts w:hint="cs"/>
           <w:rtl/>
           <w:lang w:bidi="fa-IR"/>
         </w:rPr>
-      </w:pPr>
-      <w:r>
-        <w:rPr>
-          <w:lang w:bidi="fa-IR"/>
-        </w:rPr>
-        <w:t>7</w:t>
+        <w:t xml:space="preserve">   </w:t>
+      </w:r>
+      <w:r>
+        <w:rPr>
+          <w:lang w:bidi="fa-IR"/>
+        </w:rPr>
+        <w:t>In this section, we define all our tasks one by one in the Gantt chart section, in such a way that for each of the tasks, the start and end time, prerequisites, required resources, according to the priority and ability of the person in parallel tasks and We determine the amount of time to do the work</w:t>
+      </w:r>
+      <w:r>
+        <w:rPr>
+          <w:rFonts w:hint="cs"/>
+          <w:rtl/>
+          <w:lang w:bidi="fa-IR"/>
+        </w:rPr>
+        <w:t>.</w:t>
+      </w:r>
+    </w:p>
+    <w:p>
+      <w:pPr>
+        <w:spacing w:line="480" w:lineRule="auto"/>
+        <w:rPr>
+          <w:rtl/>
+          <w:lang w:bidi="fa-IR"/>
+        </w:rPr>
+      </w:pPr>
+      <w:r>
+        <w:rPr>
+          <w:noProof/>
+        </w:rPr>
+        <w:drawing>
+          <wp:inline distT="0" distB="0" distL="0" distR="0" wp14:anchorId="188E9A80" wp14:editId="31C9DA59">
+            <wp:extent cx="5943600" cy="2136140"/>
+            <wp:effectExtent l="0" t="0" r="0" b="0"/>
+            <wp:docPr id="1468493988" name="Picture 1"/>
+            <wp:cNvGraphicFramePr>
+              <a:graphicFrameLocks xmlns:a="http://schemas.openxmlformats.org/drawingml/2006/main" noChangeAspect="1"/>
+            </wp:cNvGraphicFramePr>
+            <a:graphic xmlns:a="http://schemas.openxmlformats.org/drawingml/2006/main">
+              <a:graphicData uri="http://schemas.openxmlformats.org/drawingml/2006/picture">
+                <pic:pic xmlns:pic="http://schemas.openxmlformats.org/drawingml/2006/picture">
+                  <pic:nvPicPr>
+                    <pic:cNvPr id="0" name="Picture 1"/>
+                    <pic:cNvPicPr>
+                      <a:picLocks noChangeAspect="1" noChangeArrowheads="1"/>
+                    </pic:cNvPicPr>
+                  </pic:nvPicPr>
+                  <pic:blipFill>
+                    <a:blip r:embed="rId20" cstate="print">
+                      <a:extLst>
+                        <a:ext uri="{28A0092B-C50C-407E-A947-70E740481C1C}">
+                          <a14:useLocalDpi xmlns:a14="http://schemas.microsoft.com/office/drawing/2010/main" val="0"/>
+                        </a:ext>
+                      </a:extLst>
+                    </a:blip>
+                    <a:srcRect/>
+                    <a:stretch>
+                      <a:fillRect/>
+                    </a:stretch>
+                  </pic:blipFill>
+                  <pic:spPr bwMode="auto">
+                    <a:xfrm>
+                      <a:off x="0" y="0"/>
+                      <a:ext cx="5943600" cy="2136140"/>
+                    </a:xfrm>
+                    <a:prstGeom prst="rect">
+                      <a:avLst/>
+                    </a:prstGeom>
+                    <a:noFill/>
+                    <a:ln>
+                      <a:noFill/>
+                    </a:ln>
+                  </pic:spPr>
+                </pic:pic>
+              </a:graphicData>
+            </a:graphic>
+          </wp:inline>
+        </w:drawing>
+      </w:r>
+    </w:p>
+    <w:p>
+      <w:pPr>
+        <w:spacing w:line="480" w:lineRule="auto"/>
+        <w:rPr>
+          <w:lang w:bidi="fa-IR"/>
+        </w:rPr>
+      </w:pPr>
+      <w:r>
+        <w:rPr>
+          <w:lang w:bidi="fa-IR"/>
+        </w:rPr>
+        <w:t xml:space="preserve">   </w:t>
+      </w:r>
+      <w:r>
+        <w:rPr>
+          <w:lang w:bidi="fa-IR"/>
+        </w:rPr>
+        <w:t>It is worth mentioning that we have to click on each of the tasks to apply the created calendar for each one</w:t>
+      </w:r>
+      <w:r>
+        <w:rPr>
+          <w:lang w:bidi="fa-IR"/>
+        </w:rPr>
+        <w:t xml:space="preserve"> :</w:t>
+      </w:r>
+    </w:p>
+    <w:p>
+      <w:pPr>
+        <w:spacing w:line="480" w:lineRule="auto"/>
+        <w:jc w:val="center"/>
+        <w:rPr>
+          <w:lang w:bidi="fa-IR"/>
+        </w:rPr>
+      </w:pPr>
+      <w:r>
+        <w:rPr>
+          <w:noProof/>
+        </w:rPr>
+        <w:drawing>
+          <wp:inline distT="0" distB="0" distL="0" distR="0">
+            <wp:extent cx="5166360" cy="3461029"/>
+            <wp:effectExtent l="0" t="0" r="0" b="6350"/>
+            <wp:docPr id="871262477" name="Picture 2"/>
+            <wp:cNvGraphicFramePr>
+              <a:graphicFrameLocks xmlns:a="http://schemas.openxmlformats.org/drawingml/2006/main" noChangeAspect="1"/>
+            </wp:cNvGraphicFramePr>
+            <a:graphic xmlns:a="http://schemas.openxmlformats.org/drawingml/2006/main">
+              <a:graphicData uri="http://schemas.openxmlformats.org/drawingml/2006/picture">
+                <pic:pic xmlns:pic="http://schemas.openxmlformats.org/drawingml/2006/picture">
+                  <pic:nvPicPr>
+                    <pic:cNvPr id="0" name="Picture 3"/>
+                    <pic:cNvPicPr>
+                      <a:picLocks noChangeAspect="1" noChangeArrowheads="1"/>
+                    </pic:cNvPicPr>
+                  </pic:nvPicPr>
+                  <pic:blipFill>
+                    <a:blip r:embed="rId21">
+                      <a:extLst>
+                        <a:ext uri="{28A0092B-C50C-407E-A947-70E740481C1C}">
+                          <a14:useLocalDpi xmlns:a14="http://schemas.microsoft.com/office/drawing/2010/main" val="0"/>
+                        </a:ext>
+                      </a:extLst>
+                    </a:blip>
+                    <a:srcRect/>
+                    <a:stretch>
+                      <a:fillRect/>
+                    </a:stretch>
+                  </pic:blipFill>
+                  <pic:spPr bwMode="auto">
+                    <a:xfrm>
+                      <a:off x="0" y="0"/>
+                      <a:ext cx="5171503" cy="3464474"/>
+                    </a:xfrm>
+                    <a:prstGeom prst="rect">
+                      <a:avLst/>
+                    </a:prstGeom>
+                    <a:noFill/>
+                    <a:ln>
+                      <a:noFill/>
+                    </a:ln>
+                  </pic:spPr>
+                </pic:pic>
+              </a:graphicData>
+            </a:graphic>
+          </wp:inline>
+        </w:drawing>
+      </w:r>
+    </w:p>
+    <w:p>
+      <w:pPr>
+        <w:spacing w:line="480" w:lineRule="auto"/>
+        <w:jc w:val="center"/>
+        <w:rPr>
+          <w:rtl/>
+          <w:lang w:bidi="fa-IR"/>
+        </w:rPr>
+      </w:pPr>
+      <w:r>
+        <w:rPr>
+          <w:lang w:bidi="fa-IR"/>
+        </w:rPr>
+        <w:t>8</w:t>
       </w:r>
     </w:p>
     <w:sectPr>
-      <w:headerReference w:type="even" r:id="rId20"/>
-      <w:headerReference w:type="default" r:id="rId21"/>
-      <w:footerReference w:type="even" r:id="rId22"/>
-      <w:footerReference w:type="default" r:id="rId23"/>
-      <w:headerReference w:type="first" r:id="rId24"/>
-      <w:footerReference w:type="first" r:id="rId25"/>
+      <w:headerReference w:type="even" r:id="rId22"/>
+      <w:headerReference w:type="default" r:id="rId23"/>
+      <w:footerReference w:type="even" r:id="rId24"/>
+      <w:footerReference w:type="default" r:id="rId25"/>
+      <w:headerReference w:type="first" r:id="rId26"/>
+      <w:footerReference w:type="first" r:id="rId27"/>
       <w:pgSz w:w="12240" w:h="15840"/>
       <w:pgMar w:top="1440" w:right="1440" w:bottom="1440" w:left="1440" w:header="720" w:footer="720" w:gutter="0"/>
       <w:pgBorders w:offsetFrom="page">
@@ -2900,6 +3147,18 @@
       <w:shd w:val="clear" w:color="auto" w:fill="E1DFDD"/>
     </w:rPr>
   </w:style>
+  <w:style w:type="character" w:styleId="FollowedHyperlink">
+    <w:name w:val="FollowedHyperlink"/>
+    <w:basedOn w:val="DefaultParagraphFont"/>
+    <w:uiPriority w:val="99"/>
+    <w:semiHidden/>
+    <w:unhideWhenUsed/>
+    <w:rsid w:val="00B33931"/>
+    <w:rPr>
+      <w:color w:val="954F72" w:themeColor="followedHyperlink"/>
+      <w:u w:val="single"/>
+    </w:rPr>
+  </w:style>
 </w:styles>
 </file>
 

</xml_diff>

<commit_message>
Description of the fully implemented part
</commit_message>
<xml_diff>
--- a/Documentation/Phase 4/Documentation.docx
+++ b/Documentation/Phase 4/Documentation.docx
@@ -310,20 +310,8 @@
           <w:szCs w:val="30"/>
           <w:lang w:bidi="fa-IR"/>
         </w:rPr>
-        <w:t xml:space="preserve">Dr Mohammad Reza </w:t>
-      </w:r>
-      <w:proofErr w:type="spellStart"/>
-      <w:r>
-        <w:rPr>
-          <w:i/>
-          <w:iCs/>
-          <w:sz w:val="30"/>
-          <w:szCs w:val="30"/>
-          <w:lang w:bidi="fa-IR"/>
-        </w:rPr>
-        <w:t>Sharbaf</w:t>
-      </w:r>
-      <w:proofErr w:type="spellEnd"/>
+        <w:t>Dr Mohammad Reza Sharbaf</w:t>
+      </w:r>
     </w:p>
     <w:p>
       <w:pPr>
@@ -674,20 +662,50 @@
     <w:p>
       <w:pPr>
         <w:pStyle w:val="TOC2"/>
-      </w:pPr>
-    </w:p>
-    <w:p>
-      <w:pPr>
-        <w:rPr>
-          <w:rtl/>
-          <w:lang w:bidi="fa-IR"/>
-        </w:rPr>
-      </w:pPr>
-    </w:p>
-    <w:p>
-      <w:pPr>
-        <w:rPr>
-          <w:rFonts w:hint="cs"/>
+        <w:rPr>
+          <w:color w:val="0563C1" w:themeColor="hyperlink"/>
+        </w:rPr>
+      </w:pPr>
+      <w:hyperlink w:anchor="_implemented_:" w:history="1">
+        <w:r>
+          <w:rPr>
+            <w:rStyle w:val="Hyperlink"/>
+            <w:u w:val="none"/>
+          </w:rPr>
+          <w:t>Implemented</w:t>
+        </w:r>
+        <w:r>
+          <w:rPr>
+            <w:rStyle w:val="Hyperlink"/>
+            <w:u w:val="none"/>
+          </w:rPr>
+          <w:ptab w:relativeTo="margin" w:alignment="right" w:leader="dot"/>
+        </w:r>
+        <w:r>
+          <w:rPr>
+            <w:rStyle w:val="Hyperlink"/>
+            <w:u w:val="none"/>
+          </w:rPr>
+          <w:t>9</w:t>
+        </w:r>
+      </w:hyperlink>
+    </w:p>
+    <w:p>
+      <w:pPr>
+        <w:pStyle w:val="TOC2"/>
+      </w:pPr>
+    </w:p>
+    <w:p>
+      <w:pPr>
+        <w:rPr>
+          <w:rtl/>
+          <w:lang w:bidi="fa-IR"/>
+        </w:rPr>
+      </w:pPr>
+    </w:p>
+    <w:p>
+      <w:pPr>
+        <w:rPr>
           <w:rtl/>
           <w:lang w:bidi="fa-IR"/>
         </w:rPr>
@@ -2069,10 +2087,7 @@
       <w:bookmarkEnd w:id="5"/>
       <w:r>
         <w:lastRenderedPageBreak/>
-        <w:t>Gantt Chart</w:t>
-      </w:r>
-      <w:r>
-        <w:t xml:space="preserve"> :</w:t>
+        <w:t>Gantt Chart :</w:t>
       </w:r>
     </w:p>
     <w:p>
@@ -2261,7 +2276,6 @@
         <w:spacing w:line="480" w:lineRule="auto"/>
         <w:jc w:val="center"/>
         <w:rPr>
-          <w:rtl/>
           <w:lang w:bidi="fa-IR"/>
         </w:rPr>
       </w:pPr>
@@ -2272,13 +2286,193 @@
         <w:t>8</w:t>
       </w:r>
     </w:p>
+    <w:p>
+      <w:pPr>
+        <w:pStyle w:val="Heading3"/>
+      </w:pPr>
+      <w:bookmarkStart w:id="6" w:name="_implemented_:"/>
+      <w:bookmarkEnd w:id="6"/>
+      <w:r>
+        <w:lastRenderedPageBreak/>
+        <w:t>implemented</w:t>
+      </w:r>
+      <w:r>
+        <w:t xml:space="preserve"> :</w:t>
+      </w:r>
+    </w:p>
+    <w:p>
+      <w:pPr>
+        <w:rPr>
+          <w:rtl/>
+        </w:rPr>
+      </w:pPr>
+      <w:r>
+        <w:rPr>
+          <w:noProof/>
+        </w:rPr>
+        <w:drawing>
+          <wp:inline distT="0" distB="0" distL="0" distR="0">
+            <wp:extent cx="5943600" cy="2971800"/>
+            <wp:effectExtent l="0" t="0" r="0" b="0"/>
+            <wp:docPr id="674292019" name="Picture 1"/>
+            <wp:cNvGraphicFramePr>
+              <a:graphicFrameLocks xmlns:a="http://schemas.openxmlformats.org/drawingml/2006/main" noChangeAspect="1"/>
+            </wp:cNvGraphicFramePr>
+            <a:graphic xmlns:a="http://schemas.openxmlformats.org/drawingml/2006/main">
+              <a:graphicData uri="http://schemas.openxmlformats.org/drawingml/2006/picture">
+                <pic:pic xmlns:pic="http://schemas.openxmlformats.org/drawingml/2006/picture">
+                  <pic:nvPicPr>
+                    <pic:cNvPr id="0" name="Picture 1"/>
+                    <pic:cNvPicPr>
+                      <a:picLocks noChangeAspect="1" noChangeArrowheads="1"/>
+                    </pic:cNvPicPr>
+                  </pic:nvPicPr>
+                  <pic:blipFill>
+                    <a:blip r:embed="rId22" cstate="print">
+                      <a:extLst>
+                        <a:ext uri="{28A0092B-C50C-407E-A947-70E740481C1C}">
+                          <a14:useLocalDpi xmlns:a14="http://schemas.microsoft.com/office/drawing/2010/main" val="0"/>
+                        </a:ext>
+                      </a:extLst>
+                    </a:blip>
+                    <a:srcRect/>
+                    <a:stretch>
+                      <a:fillRect/>
+                    </a:stretch>
+                  </pic:blipFill>
+                  <pic:spPr bwMode="auto">
+                    <a:xfrm>
+                      <a:off x="0" y="0"/>
+                      <a:ext cx="5943600" cy="2971800"/>
+                    </a:xfrm>
+                    <a:prstGeom prst="rect">
+                      <a:avLst/>
+                    </a:prstGeom>
+                    <a:noFill/>
+                    <a:ln>
+                      <a:noFill/>
+                    </a:ln>
+                  </pic:spPr>
+                </pic:pic>
+              </a:graphicData>
+            </a:graphic>
+          </wp:inline>
+        </w:drawing>
+      </w:r>
+    </w:p>
+    <w:p/>
+    <w:p>
+      <w:pPr>
+        <w:spacing w:line="480" w:lineRule="auto"/>
+        <w:rPr>
+          <w:rFonts w:hint="cs"/>
+          <w:rtl/>
+          <w:lang w:bidi="fa-IR"/>
+        </w:rPr>
+      </w:pPr>
+      <w:r>
+        <w:rPr>
+          <w:rFonts w:hint="cs"/>
+          <w:rtl/>
+          <w:lang w:bidi="fa-IR"/>
+        </w:rPr>
+        <w:t xml:space="preserve">   </w:t>
+      </w:r>
+      <w:r>
+        <w:rPr>
+          <w:lang w:bidi="fa-IR"/>
+        </w:rPr>
+        <w:t>As you can see, all the work has been done completely according to the explained procedure and the diagram has been drawn according to the work and their relationship, and it has also been placed in the section of the absolute time line with our desire, and now it should be according to this program and Let's do the work resources in order so as not to have time problems and interference</w:t>
+      </w:r>
+      <w:r>
+        <w:rPr>
+          <w:rFonts w:hint="cs"/>
+          <w:rtl/>
+          <w:lang w:bidi="fa-IR"/>
+        </w:rPr>
+        <w:t>.</w:t>
+      </w:r>
+    </w:p>
+    <w:p>
+      <w:pPr>
+        <w:spacing w:line="480" w:lineRule="auto"/>
+        <w:rPr>
+          <w:rtl/>
+          <w:lang w:bidi="fa-IR"/>
+        </w:rPr>
+      </w:pPr>
+    </w:p>
+    <w:p>
+      <w:pPr>
+        <w:spacing w:line="480" w:lineRule="auto"/>
+        <w:rPr>
+          <w:rtl/>
+          <w:lang w:bidi="fa-IR"/>
+        </w:rPr>
+      </w:pPr>
+    </w:p>
+    <w:p>
+      <w:pPr>
+        <w:spacing w:line="480" w:lineRule="auto"/>
+        <w:rPr>
+          <w:rtl/>
+          <w:lang w:bidi="fa-IR"/>
+        </w:rPr>
+      </w:pPr>
+    </w:p>
+    <w:p>
+      <w:pPr>
+        <w:spacing w:line="480" w:lineRule="auto"/>
+        <w:rPr>
+          <w:rtl/>
+          <w:lang w:bidi="fa-IR"/>
+        </w:rPr>
+      </w:pPr>
+    </w:p>
+    <w:p>
+      <w:pPr>
+        <w:spacing w:line="480" w:lineRule="auto"/>
+        <w:rPr>
+          <w:rtl/>
+          <w:lang w:bidi="fa-IR"/>
+        </w:rPr>
+      </w:pPr>
+    </w:p>
+    <w:p>
+      <w:pPr>
+        <w:spacing w:line="480" w:lineRule="auto"/>
+        <w:rPr>
+          <w:rtl/>
+          <w:lang w:bidi="fa-IR"/>
+        </w:rPr>
+      </w:pPr>
+    </w:p>
+    <w:p>
+      <w:pPr>
+        <w:spacing w:line="480" w:lineRule="auto"/>
+        <w:jc w:val="center"/>
+        <w:rPr>
+          <w:rFonts w:hint="cs"/>
+          <w:rtl/>
+          <w:lang w:bidi="fa-IR"/>
+        </w:rPr>
+      </w:pPr>
+      <w:r>
+        <w:rPr>
+          <w:rFonts w:hint="cs"/>
+          <w:rtl/>
+          <w:lang w:bidi="fa-IR"/>
+        </w:rPr>
+        <w:t>9</w:t>
+      </w:r>
+    </w:p>
     <w:sectPr>
-      <w:headerReference w:type="even" r:id="rId22"/>
-      <w:headerReference w:type="default" r:id="rId23"/>
-      <w:footerReference w:type="even" r:id="rId24"/>
-      <w:footerReference w:type="default" r:id="rId25"/>
-      <w:headerReference w:type="first" r:id="rId26"/>
-      <w:footerReference w:type="first" r:id="rId27"/>
+      <w:headerReference w:type="even" r:id="rId23"/>
+      <w:headerReference w:type="default" r:id="rId24"/>
+      <w:footerReference w:type="even" r:id="rId25"/>
+      <w:footerReference w:type="default" r:id="rId26"/>
+      <w:headerReference w:type="first" r:id="rId27"/>
+      <w:footerReference w:type="first" r:id="rId28"/>
       <w:pgSz w:w="12240" w:h="15840"/>
       <w:pgMar w:top="1440" w:right="1440" w:bottom="1440" w:left="1440" w:header="720" w:footer="720" w:gutter="0"/>
       <w:pgBorders w:offsetFrom="page">

</xml_diff>

<commit_message>
Conclusion and completion of the fourth phase of the project
</commit_message>
<xml_diff>
--- a/Documentation/Phase 4/Documentation.docx
+++ b/Documentation/Phase 4/Documentation.docx
@@ -216,6 +216,7 @@
           <w:szCs w:val="30"/>
         </w:rPr>
       </w:pPr>
+      <w:proofErr w:type="gramStart"/>
       <w:r>
         <w:rPr>
           <w:b/>
@@ -227,6 +228,7 @@
         </w:rPr>
         <w:t>Producers :</w:t>
       </w:r>
+      <w:proofErr w:type="gramEnd"/>
     </w:p>
     <w:p>
       <w:pPr>
@@ -277,6 +279,7 @@
           <w:lang w:bidi="fa-IR"/>
         </w:rPr>
       </w:pPr>
+      <w:proofErr w:type="gramStart"/>
       <w:r>
         <w:rPr>
           <w:b/>
@@ -289,6 +292,7 @@
         </w:rPr>
         <w:t>Supervisor :</w:t>
       </w:r>
+      <w:proofErr w:type="gramEnd"/>
     </w:p>
     <w:p>
       <w:pPr>
@@ -310,8 +314,20 @@
           <w:szCs w:val="30"/>
           <w:lang w:bidi="fa-IR"/>
         </w:rPr>
-        <w:t>Dr Mohammad Reza Sharbaf</w:t>
-      </w:r>
+        <w:t xml:space="preserve">Dr Mohammad Reza </w:t>
+      </w:r>
+      <w:proofErr w:type="spellStart"/>
+      <w:r>
+        <w:rPr>
+          <w:i/>
+          <w:iCs/>
+          <w:sz w:val="30"/>
+          <w:szCs w:val="30"/>
+          <w:lang w:bidi="fa-IR"/>
+        </w:rPr>
+        <w:t>Sharbaf</w:t>
+      </w:r>
+      <w:proofErr w:type="spellEnd"/>
     </w:p>
     <w:p>
       <w:pPr>
@@ -351,8 +367,22 @@
           <w:szCs w:val="30"/>
           <w:lang w:bidi="fa-IR"/>
         </w:rPr>
-        <w:t>Teacher assistant :</w:t>
-      </w:r>
+        <w:t xml:space="preserve">Teacher </w:t>
+      </w:r>
+      <w:proofErr w:type="gramStart"/>
+      <w:r>
+        <w:rPr>
+          <w:b/>
+          <w:bCs/>
+          <w:i/>
+          <w:iCs/>
+          <w:sz w:val="30"/>
+          <w:szCs w:val="30"/>
+          <w:lang w:bidi="fa-IR"/>
+        </w:rPr>
+        <w:t>assistant :</w:t>
+      </w:r>
+      <w:proofErr w:type="gramEnd"/>
     </w:p>
     <w:p>
       <w:pPr>
@@ -663,7 +693,8 @@
       <w:pPr>
         <w:pStyle w:val="TOC2"/>
         <w:rPr>
-          <w:color w:val="0563C1" w:themeColor="hyperlink"/>
+          <w:rStyle w:val="Hyperlink"/>
+          <w:u w:val="none"/>
         </w:rPr>
       </w:pPr>
       <w:hyperlink w:anchor="_implemented_:" w:history="1">
@@ -692,6 +723,41 @@
     </w:p>
     <w:p>
       <w:pPr>
+        <w:spacing w:before="0" w:line="240" w:lineRule="auto"/>
+      </w:pPr>
+    </w:p>
+    <w:p>
+      <w:pPr>
+        <w:pStyle w:val="TOC1"/>
+      </w:pPr>
+      <w:hyperlink w:anchor="_Conclusion_:" w:history="1">
+        <w:r>
+          <w:rPr>
+            <w:rStyle w:val="Hyperlink"/>
+            <w:b/>
+            <w:bCs/>
+            <w:u w:val="none"/>
+          </w:rPr>
+          <w:t>Conclusion</w:t>
+        </w:r>
+        <w:r>
+          <w:rPr>
+            <w:rStyle w:val="Hyperlink"/>
+            <w:u w:val="none"/>
+          </w:rPr>
+          <w:ptab w:relativeTo="margin" w:alignment="right" w:leader="dot"/>
+        </w:r>
+        <w:r>
+          <w:rPr>
+            <w:rStyle w:val="Hyperlink"/>
+            <w:u w:val="none"/>
+          </w:rPr>
+          <w:t>10</w:t>
+        </w:r>
+      </w:hyperlink>
+    </w:p>
+    <w:p>
+      <w:pPr>
         <w:pStyle w:val="TOC2"/>
       </w:pPr>
     </w:p>
@@ -722,8 +788,13 @@
       <w:bookmarkEnd w:id="0"/>
       <w:r>
         <w:lastRenderedPageBreak/>
-        <w:t>microsoft project :</w:t>
-      </w:r>
+        <w:t xml:space="preserve">microsoft </w:t>
+      </w:r>
+      <w:proofErr w:type="gramStart"/>
+      <w:r>
+        <w:t>project :</w:t>
+      </w:r>
+      <w:proofErr w:type="gramEnd"/>
     </w:p>
     <w:p>
       <w:pPr>
@@ -828,7 +899,14 @@
         <w:rPr>
           <w:lang w:bidi="fa-IR"/>
         </w:rPr>
-        <w:t>Now we go to the project implementation process</w:t>
+        <w:t xml:space="preserve">Now we go to the project implementation </w:t>
+      </w:r>
+      <w:proofErr w:type="gramStart"/>
+      <w:r>
+        <w:rPr>
+          <w:lang w:bidi="fa-IR"/>
+        </w:rPr>
+        <w:t>process</w:t>
       </w:r>
       <w:r>
         <w:rPr>
@@ -842,6 +920,7 @@
         </w:rPr>
         <w:t>:</w:t>
       </w:r>
+      <w:proofErr w:type="gramEnd"/>
     </w:p>
     <w:p>
       <w:pPr>
@@ -850,8 +929,13 @@
       <w:bookmarkStart w:id="1" w:name="_change_working_time"/>
       <w:bookmarkEnd w:id="1"/>
       <w:r>
-        <w:t>change working time :</w:t>
-      </w:r>
+        <w:t xml:space="preserve">change working </w:t>
+      </w:r>
+      <w:proofErr w:type="gramStart"/>
+      <w:r>
+        <w:t>time :</w:t>
+      </w:r>
+      <w:proofErr w:type="gramEnd"/>
     </w:p>
     <w:p>
       <w:pPr>
@@ -865,7 +949,14 @@
         <w:rPr>
           <w:lang w:bidi="fa-IR"/>
         </w:rPr>
-        <w:t>First, according to the procedure, this option can be seen on the top bar in the project section</w:t>
+        <w:t xml:space="preserve">First, according to the procedure, this option can be seen on the top bar in the project </w:t>
+      </w:r>
+      <w:proofErr w:type="gramStart"/>
+      <w:r>
+        <w:rPr>
+          <w:lang w:bidi="fa-IR"/>
+        </w:rPr>
+        <w:t>section</w:t>
       </w:r>
       <w:r>
         <w:rPr>
@@ -873,6 +964,7 @@
         </w:rPr>
         <w:t xml:space="preserve"> :</w:t>
       </w:r>
+      <w:proofErr w:type="gramEnd"/>
     </w:p>
     <w:p>
       <w:pPr>
@@ -974,7 +1066,11 @@
         <w:t xml:space="preserve">   </w:t>
       </w:r>
       <w:r>
-        <w:t>Then, after selecting and clicking on the desired icon in the opened window, create a calendar with the desired name so that we can apply our preferences</w:t>
+        <w:t xml:space="preserve">Then, after selecting and clicking on the desired icon in the opened window, create a calendar with the desired name so that we can apply our </w:t>
+      </w:r>
+      <w:proofErr w:type="gramStart"/>
+      <w:r>
+        <w:t>preferences</w:t>
       </w:r>
       <w:r>
         <w:rPr>
@@ -986,6 +1082,7 @@
       <w:r>
         <w:t xml:space="preserve"> :</w:t>
       </w:r>
+      <w:proofErr w:type="gramEnd"/>
     </w:p>
     <w:p>
       <w:pPr>
@@ -1102,7 +1199,14 @@
         <w:rPr>
           <w:lang w:bidi="fa-IR"/>
         </w:rPr>
-        <w:t>After creating the calendar, one item can be seen by default from the Work Weeks section, and then we will check the details section</w:t>
+        <w:t xml:space="preserve">After creating the calendar, one item can be seen by default from the Work Weeks section, and then we will check the details </w:t>
+      </w:r>
+      <w:proofErr w:type="gramStart"/>
+      <w:r>
+        <w:rPr>
+          <w:lang w:bidi="fa-IR"/>
+        </w:rPr>
+        <w:t>section</w:t>
       </w:r>
       <w:r>
         <w:rPr>
@@ -1110,6 +1214,7 @@
         </w:rPr>
         <w:t xml:space="preserve"> :</w:t>
       </w:r>
+      <w:proofErr w:type="gramEnd"/>
     </w:p>
     <w:p>
       <w:pPr>
@@ -1217,7 +1322,14 @@
         <w:rPr>
           <w:lang w:bidi="fa-IR"/>
         </w:rPr>
-        <w:t>Here, according to the desired picture, we specify the working hours and the closed times to be applied in the schedule, and then in the option section at the bottom of the page, we need to change a series of events according to our wishes in order to apply the changes correctly. to be</w:t>
+        <w:t xml:space="preserve">Here, according to the desired picture, we specify the working hours and the closed times to be applied in the schedule, and then in the option section at the bottom of the page, we need to change a series of events according to our wishes in order to apply the changes correctly. to </w:t>
+      </w:r>
+      <w:proofErr w:type="gramStart"/>
+      <w:r>
+        <w:rPr>
+          <w:lang w:bidi="fa-IR"/>
+        </w:rPr>
+        <w:t>be</w:t>
       </w:r>
       <w:r>
         <w:rPr>
@@ -1225,6 +1337,7 @@
         </w:rPr>
         <w:t xml:space="preserve"> :</w:t>
       </w:r>
+      <w:proofErr w:type="gramEnd"/>
     </w:p>
     <w:p>
       <w:pPr>
@@ -1504,8 +1617,13 @@
       <w:bookmarkEnd w:id="2"/>
       <w:r>
         <w:lastRenderedPageBreak/>
-        <w:t>project information :</w:t>
-      </w:r>
+        <w:t xml:space="preserve">project </w:t>
+      </w:r>
+      <w:proofErr w:type="gramStart"/>
+      <w:r>
+        <w:t>information :</w:t>
+      </w:r>
+      <w:proofErr w:type="gramEnd"/>
     </w:p>
     <w:p>
       <w:pPr>
@@ -1588,7 +1706,14 @@
         <w:rPr>
           <w:lang w:bidi="fa-IR"/>
         </w:rPr>
-        <w:t>In the same project bar, we go to the project information section so that we can apply the created calendar and specify the start time of the project</w:t>
+        <w:t xml:space="preserve">In the same project bar, we go to the project information section so that we can apply the created calendar and specify the start time of the </w:t>
+      </w:r>
+      <w:proofErr w:type="gramStart"/>
+      <w:r>
+        <w:rPr>
+          <w:lang w:bidi="fa-IR"/>
+        </w:rPr>
+        <w:t>project</w:t>
       </w:r>
       <w:r>
         <w:rPr>
@@ -1596,6 +1721,7 @@
         </w:rPr>
         <w:t xml:space="preserve"> :</w:t>
       </w:r>
+      <w:proofErr w:type="gramEnd"/>
     </w:p>
     <w:p>
       <w:pPr>
@@ -1681,10 +1807,12 @@
       </w:pPr>
       <w:bookmarkStart w:id="3" w:name="_resource_:"/>
       <w:bookmarkEnd w:id="3"/>
+      <w:proofErr w:type="gramStart"/>
       <w:r>
         <w:lastRenderedPageBreak/>
         <w:t>resource :</w:t>
       </w:r>
+      <w:proofErr w:type="gramEnd"/>
     </w:p>
     <w:p>
       <w:pPr>
@@ -1765,7 +1893,14 @@
         <w:rPr>
           <w:lang w:bidi="fa-IR"/>
         </w:rPr>
-        <w:t>Now, in the upper bar, in the view section, we must go to the specified section to be able to specify the resources and people who participate in the project</w:t>
+        <w:t xml:space="preserve">Now, in the upper bar, in the view section, we must go to the specified section to be able to specify the resources and people who participate in the </w:t>
+      </w:r>
+      <w:proofErr w:type="gramStart"/>
+      <w:r>
+        <w:rPr>
+          <w:lang w:bidi="fa-IR"/>
+        </w:rPr>
+        <w:t>project</w:t>
       </w:r>
       <w:r>
         <w:rPr>
@@ -1779,6 +1914,7 @@
         </w:rPr>
         <w:t>:</w:t>
       </w:r>
+      <w:proofErr w:type="gramEnd"/>
     </w:p>
     <w:p>
       <w:pPr>
@@ -1859,7 +1995,14 @@
         <w:rPr>
           <w:lang w:bidi="fa-IR"/>
         </w:rPr>
-        <w:t>Here, after entering the names of the people according to the above procedure, we have to determine a series of things such as the amount of participation in the project and...</w:t>
+        <w:t>Here, after entering the names of the people according to the above procedure, we have to determine a series of things such as the amount of participation in the project and..</w:t>
+      </w:r>
+      <w:proofErr w:type="gramStart"/>
+      <w:r>
+        <w:rPr>
+          <w:lang w:bidi="fa-IR"/>
+        </w:rPr>
+        <w:t>.</w:t>
       </w:r>
       <w:r>
         <w:rPr>
@@ -1867,6 +2010,7 @@
         </w:rPr>
         <w:t xml:space="preserve"> .</w:t>
       </w:r>
+      <w:proofErr w:type="gramEnd"/>
     </w:p>
     <w:p>
       <w:pPr>
@@ -1907,8 +2051,13 @@
       <w:bookmarkEnd w:id="4"/>
       <w:r>
         <w:lastRenderedPageBreak/>
-        <w:t>time scale :</w:t>
-      </w:r>
+        <w:t xml:space="preserve">time </w:t>
+      </w:r>
+      <w:proofErr w:type="gramStart"/>
+      <w:r>
+        <w:t>scale :</w:t>
+      </w:r>
+      <w:proofErr w:type="gramEnd"/>
     </w:p>
     <w:p>
       <w:pPr>
@@ -1989,13 +2138,27 @@
         <w:rPr>
           <w:lang w:bidi="fa-IR"/>
         </w:rPr>
-        <w:t>In this section, in the time scale section, we must double-click on the specified section, and we must also apply the created calendar in this section</w:t>
-      </w:r>
-      <w:r>
-        <w:rPr>
-          <w:lang w:bidi="fa-IR"/>
-        </w:rPr>
-        <w:t xml:space="preserve"> : </w:t>
+        <w:t xml:space="preserve">In this section, in the time scale section, we must double-click on the specified section, and we must also apply the created calendar in this </w:t>
+      </w:r>
+      <w:proofErr w:type="gramStart"/>
+      <w:r>
+        <w:rPr>
+          <w:lang w:bidi="fa-IR"/>
+        </w:rPr>
+        <w:t>section</w:t>
+      </w:r>
+      <w:r>
+        <w:rPr>
+          <w:lang w:bidi="fa-IR"/>
+        </w:rPr>
+        <w:t xml:space="preserve"> :</w:t>
+      </w:r>
+      <w:proofErr w:type="gramEnd"/>
+      <w:r>
+        <w:rPr>
+          <w:lang w:bidi="fa-IR"/>
+        </w:rPr>
+        <w:t xml:space="preserve"> </w:t>
       </w:r>
     </w:p>
     <w:p>
@@ -2087,8 +2250,13 @@
       <w:bookmarkEnd w:id="5"/>
       <w:r>
         <w:lastRenderedPageBreak/>
-        <w:t>Gantt Chart :</w:t>
-      </w:r>
+        <w:t xml:space="preserve">Gantt </w:t>
+      </w:r>
+      <w:proofErr w:type="gramStart"/>
+      <w:r>
+        <w:t>Chart :</w:t>
+      </w:r>
+      <w:proofErr w:type="gramEnd"/>
     </w:p>
     <w:p>
       <w:pPr>
@@ -2200,7 +2368,14 @@
         <w:rPr>
           <w:lang w:bidi="fa-IR"/>
         </w:rPr>
-        <w:t>It is worth mentioning that we have to click on each of the tasks to apply the created calendar for each one</w:t>
+        <w:t xml:space="preserve">It is worth mentioning that we have to click on each of the tasks to apply the created calendar for each </w:t>
+      </w:r>
+      <w:proofErr w:type="gramStart"/>
+      <w:r>
+        <w:rPr>
+          <w:lang w:bidi="fa-IR"/>
+        </w:rPr>
+        <w:t>one</w:t>
       </w:r>
       <w:r>
         <w:rPr>
@@ -2208,6 +2383,7 @@
         </w:rPr>
         <w:t xml:space="preserve"> :</w:t>
       </w:r>
+      <w:proofErr w:type="gramEnd"/>
     </w:p>
     <w:p>
       <w:pPr>
@@ -2292,13 +2468,12 @@
       </w:pPr>
       <w:bookmarkStart w:id="6" w:name="_implemented_:"/>
       <w:bookmarkEnd w:id="6"/>
+      <w:proofErr w:type="gramStart"/>
       <w:r>
         <w:lastRenderedPageBreak/>
-        <w:t>implemented</w:t>
-      </w:r>
-      <w:r>
-        <w:t xml:space="preserve"> :</w:t>
-      </w:r>
+        <w:t>implemented :</w:t>
+      </w:r>
+      <w:proofErr w:type="gramEnd"/>
     </w:p>
     <w:p>
       <w:pPr>
@@ -2365,105 +2540,309 @@
       <w:pPr>
         <w:spacing w:line="480" w:lineRule="auto"/>
         <w:rPr>
+          <w:rtl/>
+          <w:lang w:bidi="fa-IR"/>
+        </w:rPr>
+      </w:pPr>
+      <w:r>
+        <w:rPr>
           <w:rFonts w:hint="cs"/>
           <w:rtl/>
           <w:lang w:bidi="fa-IR"/>
         </w:rPr>
-      </w:pPr>
+        <w:t xml:space="preserve">   </w:t>
+      </w:r>
+      <w:r>
+        <w:rPr>
+          <w:lang w:bidi="fa-IR"/>
+        </w:rPr>
+        <w:t xml:space="preserve">As you can see, all the work has been done completely according to the explained procedure and the diagram has been drawn according to the work and their relationship, and it has also been placed in the section of the absolute time line with our desire, and now it should be according to this program and </w:t>
+      </w:r>
+      <w:proofErr w:type="gramStart"/>
+      <w:r>
+        <w:rPr>
+          <w:lang w:bidi="fa-IR"/>
+        </w:rPr>
+        <w:t>Let's</w:t>
+      </w:r>
+      <w:proofErr w:type="gramEnd"/>
+      <w:r>
+        <w:rPr>
+          <w:lang w:bidi="fa-IR"/>
+        </w:rPr>
+        <w:t xml:space="preserve"> do the work resources in order so as not to have time problems and interference</w:t>
+      </w:r>
       <w:r>
         <w:rPr>
           <w:rFonts w:hint="cs"/>
           <w:rtl/>
           <w:lang w:bidi="fa-IR"/>
         </w:rPr>
+        <w:t>.</w:t>
+      </w:r>
+    </w:p>
+    <w:p>
+      <w:pPr>
+        <w:spacing w:line="480" w:lineRule="auto"/>
+        <w:rPr>
+          <w:rtl/>
+          <w:lang w:bidi="fa-IR"/>
+        </w:rPr>
+      </w:pPr>
+    </w:p>
+    <w:p>
+      <w:pPr>
+        <w:spacing w:line="480" w:lineRule="auto"/>
+        <w:rPr>
+          <w:rtl/>
+          <w:lang w:bidi="fa-IR"/>
+        </w:rPr>
+      </w:pPr>
+    </w:p>
+    <w:p>
+      <w:pPr>
+        <w:spacing w:line="480" w:lineRule="auto"/>
+        <w:rPr>
+          <w:rtl/>
+          <w:lang w:bidi="fa-IR"/>
+        </w:rPr>
+      </w:pPr>
+    </w:p>
+    <w:p>
+      <w:pPr>
+        <w:spacing w:line="480" w:lineRule="auto"/>
+        <w:rPr>
+          <w:rtl/>
+          <w:lang w:bidi="fa-IR"/>
+        </w:rPr>
+      </w:pPr>
+    </w:p>
+    <w:p>
+      <w:pPr>
+        <w:spacing w:line="720" w:lineRule="auto"/>
+        <w:rPr>
+          <w:rtl/>
+          <w:lang w:bidi="fa-IR"/>
+        </w:rPr>
+      </w:pPr>
+    </w:p>
+    <w:p>
+      <w:pPr>
+        <w:spacing w:line="480" w:lineRule="auto"/>
+        <w:rPr>
+          <w:rtl/>
+          <w:lang w:bidi="fa-IR"/>
+        </w:rPr>
+      </w:pPr>
+    </w:p>
+    <w:p>
+      <w:pPr>
+        <w:spacing w:line="480" w:lineRule="auto"/>
+        <w:jc w:val="center"/>
+        <w:rPr>
+          <w:rtl/>
+          <w:lang w:bidi="fa-IR"/>
+        </w:rPr>
+      </w:pPr>
+      <w:r>
+        <w:rPr>
+          <w:rFonts w:hint="cs"/>
+          <w:rtl/>
+          <w:lang w:bidi="fa-IR"/>
+        </w:rPr>
+        <w:t>9</w:t>
+      </w:r>
+    </w:p>
+    <w:p>
+      <w:pPr>
+        <w:pStyle w:val="Heading3"/>
+        <w:rPr>
+          <w:rtl/>
+        </w:rPr>
+      </w:pPr>
+      <w:bookmarkStart w:id="7" w:name="_Conclusion_:"/>
+      <w:bookmarkEnd w:id="7"/>
+      <w:proofErr w:type="gramStart"/>
+      <w:r>
+        <w:lastRenderedPageBreak/>
+        <w:t>Conclusion</w:t>
+      </w:r>
+      <w:r>
+        <w:rPr>
+          <w:rFonts w:hint="cs"/>
+          <w:rtl/>
+        </w:rPr>
+        <w:t xml:space="preserve"> </w:t>
+      </w:r>
+      <w:r>
+        <w:t>:</w:t>
+      </w:r>
+      <w:proofErr w:type="gramEnd"/>
+    </w:p>
+    <w:p>
+      <w:pPr>
+        <w:spacing w:line="480" w:lineRule="auto"/>
+      </w:pPr>
+      <w:r>
+        <w:rPr>
+          <w:rFonts w:hint="cs"/>
+          <w:rtl/>
+        </w:rPr>
         <w:t xml:space="preserve">   </w:t>
       </w:r>
       <w:r>
-        <w:rPr>
-          <w:lang w:bidi="fa-IR"/>
-        </w:rPr>
-        <w:t>As you can see, all the work has been done completely according to the explained procedure and the diagram has been drawn according to the work and their relationship, and it has also been placed in the section of the absolute time line with our desire, and now it should be according to this program and Let's do the work resources in order so as not to have time problems and interference</w:t>
-      </w:r>
+        <w:t>The way to implement this program was that I first created an account on the Dorna HQ low-code platform because the goal of our project is to create an order management system.</w:t>
+      </w:r>
+    </w:p>
+    <w:p>
+      <w:pPr>
+        <w:spacing w:line="480" w:lineRule="auto"/>
+      </w:pPr>
       <w:r>
         <w:rPr>
           <w:rFonts w:hint="cs"/>
           <w:rtl/>
-          <w:lang w:bidi="fa-IR"/>
-        </w:rPr>
+        </w:rPr>
+        <w:t xml:space="preserve">   </w:t>
+      </w:r>
+      <w:r>
+        <w:t>After that, I specified my requirements in different sections, for example, the implementation of login and registration pages and..</w:t>
+      </w:r>
+      <w:proofErr w:type="gramStart"/>
+      <w:r>
         <w:t>.</w:t>
       </w:r>
-    </w:p>
-    <w:p>
-      <w:pPr>
-        <w:spacing w:line="480" w:lineRule="auto"/>
-        <w:rPr>
-          <w:rtl/>
-          <w:lang w:bidi="fa-IR"/>
-        </w:rPr>
-      </w:pPr>
-    </w:p>
-    <w:p>
-      <w:pPr>
-        <w:spacing w:line="480" w:lineRule="auto"/>
-        <w:rPr>
-          <w:rtl/>
-          <w:lang w:bidi="fa-IR"/>
-        </w:rPr>
-      </w:pPr>
-    </w:p>
-    <w:p>
-      <w:pPr>
-        <w:spacing w:line="480" w:lineRule="auto"/>
-        <w:rPr>
-          <w:rtl/>
-          <w:lang w:bidi="fa-IR"/>
-        </w:rPr>
-      </w:pPr>
-    </w:p>
-    <w:p>
-      <w:pPr>
-        <w:spacing w:line="480" w:lineRule="auto"/>
-        <w:rPr>
-          <w:rtl/>
-          <w:lang w:bidi="fa-IR"/>
-        </w:rPr>
-      </w:pPr>
-    </w:p>
-    <w:p>
-      <w:pPr>
-        <w:spacing w:line="480" w:lineRule="auto"/>
-        <w:rPr>
-          <w:rtl/>
-          <w:lang w:bidi="fa-IR"/>
-        </w:rPr>
-      </w:pPr>
-    </w:p>
-    <w:p>
-      <w:pPr>
-        <w:spacing w:line="480" w:lineRule="auto"/>
-        <w:rPr>
-          <w:rtl/>
-          <w:lang w:bidi="fa-IR"/>
-        </w:rPr>
-      </w:pPr>
-    </w:p>
-    <w:p>
-      <w:pPr>
-        <w:spacing w:line="480" w:lineRule="auto"/>
-        <w:jc w:val="center"/>
+      <w:r>
+        <w:t xml:space="preserve"> .</w:t>
+      </w:r>
+      <w:proofErr w:type="gramEnd"/>
+    </w:p>
+    <w:p>
+      <w:pPr>
+        <w:spacing w:line="480" w:lineRule="auto"/>
+      </w:pPr>
+      <w:r>
         <w:rPr>
           <w:rFonts w:hint="cs"/>
           <w:rtl/>
-          <w:lang w:bidi="fa-IR"/>
-        </w:rPr>
-      </w:pPr>
-      <w:r>
-        <w:rPr>
-          <w:rFonts w:hint="cs"/>
-          <w:rtl/>
-          <w:lang w:bidi="fa-IR"/>
-        </w:rPr>
-        <w:t>9</w:t>
+        </w:rPr>
+        <w:t xml:space="preserve">   </w:t>
+      </w:r>
+      <w:r>
+        <w:t>Then implement a part of them until their execution time is obtained so that I can use them to estimate the time needed for different parts so that I can make a suitable plan for the implementation of the whole project and finally after the work is determined and the relationship between them, I have entered them in the Microsoft Project program so that I can have a proper schedule and resource allocation so that the project implementation process is easier and finally I have to complete my platform according to this schedule</w:t>
+      </w:r>
+      <w:r>
+        <w:t>.</w:t>
+      </w:r>
+    </w:p>
+    <w:p>
+      <w:pPr>
+        <w:spacing w:line="480" w:lineRule="auto"/>
+      </w:pPr>
+    </w:p>
+    <w:p>
+      <w:pPr>
+        <w:spacing w:line="480" w:lineRule="auto"/>
+      </w:pPr>
+    </w:p>
+    <w:p>
+      <w:pPr>
+        <w:spacing w:line="480" w:lineRule="auto"/>
+      </w:pPr>
+    </w:p>
+    <w:p>
+      <w:pPr>
+        <w:spacing w:line="480" w:lineRule="auto"/>
+      </w:pPr>
+    </w:p>
+    <w:p>
+      <w:pPr>
+        <w:spacing w:line="480" w:lineRule="auto"/>
+      </w:pPr>
+    </w:p>
+    <w:p>
+      <w:pPr>
+        <w:spacing w:line="480" w:lineRule="auto"/>
+        <w:jc w:val="center"/>
+        <w:rPr>
+          <w:rFonts w:asciiTheme="majorBidi" w:hAnsiTheme="majorBidi" w:cstheme="majorBidi"/>
+          <w:b/>
+          <w:bCs/>
+          <w:i/>
+          <w:iCs/>
+          <w:sz w:val="26"/>
+          <w:szCs w:val="26"/>
+        </w:rPr>
+      </w:pPr>
+      <w:r>
+        <w:rPr>
+          <w:rFonts w:asciiTheme="majorBidi" w:hAnsiTheme="majorBidi" w:cstheme="majorBidi"/>
+          <w:b/>
+          <w:bCs/>
+          <w:i/>
+          <w:iCs/>
+          <w:sz w:val="26"/>
+          <w:szCs w:val="26"/>
+        </w:rPr>
+        <w:t>Good luck</w:t>
+      </w:r>
+    </w:p>
+    <w:p>
+      <w:pPr>
+        <w:spacing w:line="600" w:lineRule="auto"/>
+        <w:jc w:val="center"/>
+        <w:rPr>
+          <w:rFonts w:asciiTheme="majorBidi" w:hAnsiTheme="majorBidi" w:cstheme="majorBidi"/>
+          <w:b/>
+          <w:bCs/>
+          <w:i/>
+          <w:iCs/>
+          <w:sz w:val="42"/>
+          <w:szCs w:val="42"/>
+        </w:rPr>
+      </w:pPr>
+      <w:r>
+        <w:rPr>
+          <w:rFonts w:asciiTheme="majorBidi" w:hAnsiTheme="majorBidi" w:cstheme="majorBidi"/>
+          <w:b/>
+          <w:bCs/>
+          <w:i/>
+          <w:iCs/>
+          <w:sz w:val="42"/>
+          <w:szCs w:val="42"/>
+        </w:rPr>
+        <w:t>THE END</w:t>
+      </w:r>
+    </w:p>
+    <w:p>
+      <w:pPr>
+        <w:spacing w:line="480" w:lineRule="auto"/>
+        <w:jc w:val="center"/>
+        <w:rPr>
+          <w:rFonts w:asciiTheme="majorBidi" w:hAnsiTheme="majorBidi" w:cstheme="majorBidi"/>
+          <w:b/>
+          <w:bCs/>
+          <w:i/>
+          <w:iCs/>
+          <w:sz w:val="42"/>
+          <w:szCs w:val="42"/>
+        </w:rPr>
+      </w:pPr>
+    </w:p>
+    <w:p>
+      <w:pPr>
+        <w:spacing w:line="480" w:lineRule="auto"/>
+        <w:jc w:val="center"/>
+        <w:rPr>
+          <w:rFonts w:cstheme="minorHAnsi"/>
+          <w:rtl/>
+        </w:rPr>
+      </w:pPr>
+      <w:r>
+        <w:rPr>
+          <w:rFonts w:cstheme="minorHAnsi"/>
+        </w:rPr>
+        <w:t>10</w:t>
       </w:r>
     </w:p>
     <w:sectPr>

</xml_diff>

<commit_message>
Place the project link
</commit_message>
<xml_diff>
--- a/Documentation/Phase 4/Documentation.docx
+++ b/Documentation/Phase 4/Documentation.docx
@@ -216,7 +216,6 @@
           <w:szCs w:val="30"/>
         </w:rPr>
       </w:pPr>
-      <w:proofErr w:type="gramStart"/>
       <w:r>
         <w:rPr>
           <w:b/>
@@ -228,7 +227,6 @@
         </w:rPr>
         <w:t>Producers :</w:t>
       </w:r>
-      <w:proofErr w:type="gramEnd"/>
     </w:p>
     <w:p>
       <w:pPr>
@@ -279,7 +277,6 @@
           <w:lang w:bidi="fa-IR"/>
         </w:rPr>
       </w:pPr>
-      <w:proofErr w:type="gramStart"/>
       <w:r>
         <w:rPr>
           <w:b/>
@@ -292,7 +289,6 @@
         </w:rPr>
         <w:t>Supervisor :</w:t>
       </w:r>
-      <w:proofErr w:type="gramEnd"/>
     </w:p>
     <w:p>
       <w:pPr>
@@ -314,20 +310,8 @@
           <w:szCs w:val="30"/>
           <w:lang w:bidi="fa-IR"/>
         </w:rPr>
-        <w:t xml:space="preserve">Dr Mohammad Reza </w:t>
-      </w:r>
-      <w:proofErr w:type="spellStart"/>
-      <w:r>
-        <w:rPr>
-          <w:i/>
-          <w:iCs/>
-          <w:sz w:val="30"/>
-          <w:szCs w:val="30"/>
-          <w:lang w:bidi="fa-IR"/>
-        </w:rPr>
-        <w:t>Sharbaf</w:t>
-      </w:r>
-      <w:proofErr w:type="spellEnd"/>
+        <w:t>Dr Mohammad Reza Sharbaf</w:t>
+      </w:r>
     </w:p>
     <w:p>
       <w:pPr>
@@ -367,22 +351,8 @@
           <w:szCs w:val="30"/>
           <w:lang w:bidi="fa-IR"/>
         </w:rPr>
-        <w:t xml:space="preserve">Teacher </w:t>
-      </w:r>
-      <w:proofErr w:type="gramStart"/>
-      <w:r>
-        <w:rPr>
-          <w:b/>
-          <w:bCs/>
-          <w:i/>
-          <w:iCs/>
-          <w:sz w:val="30"/>
-          <w:szCs w:val="30"/>
-          <w:lang w:bidi="fa-IR"/>
-        </w:rPr>
-        <w:t>assistant :</w:t>
-      </w:r>
-      <w:proofErr w:type="gramEnd"/>
+        <w:t>Teacher assistant :</w:t>
+      </w:r>
     </w:p>
     <w:p>
       <w:pPr>
@@ -835,13 +805,8 @@
       <w:bookmarkEnd w:id="0"/>
       <w:r>
         <w:lastRenderedPageBreak/>
-        <w:t xml:space="preserve">microsoft </w:t>
-      </w:r>
-      <w:proofErr w:type="gramStart"/>
-      <w:r>
-        <w:t>project :</w:t>
-      </w:r>
-      <w:proofErr w:type="gramEnd"/>
+        <w:t>microsoft project :</w:t>
+      </w:r>
     </w:p>
     <w:p>
       <w:pPr>
@@ -946,14 +911,7 @@
         <w:rPr>
           <w:lang w:bidi="fa-IR"/>
         </w:rPr>
-        <w:t xml:space="preserve">Now we go to the project implementation </w:t>
-      </w:r>
-      <w:proofErr w:type="gramStart"/>
-      <w:r>
-        <w:rPr>
-          <w:lang w:bidi="fa-IR"/>
-        </w:rPr>
-        <w:t>process</w:t>
+        <w:t>Now we go to the project implementation process</w:t>
       </w:r>
       <w:r>
         <w:rPr>
@@ -967,7 +925,6 @@
         </w:rPr>
         <w:t>:</w:t>
       </w:r>
-      <w:proofErr w:type="gramEnd"/>
     </w:p>
     <w:p>
       <w:pPr>
@@ -976,13 +933,8 @@
       <w:bookmarkStart w:id="1" w:name="_change_working_time"/>
       <w:bookmarkEnd w:id="1"/>
       <w:r>
-        <w:t xml:space="preserve">change working </w:t>
-      </w:r>
-      <w:proofErr w:type="gramStart"/>
-      <w:r>
-        <w:t>time :</w:t>
-      </w:r>
-      <w:proofErr w:type="gramEnd"/>
+        <w:t>change working time :</w:t>
+      </w:r>
     </w:p>
     <w:p>
       <w:pPr>
@@ -996,14 +948,7 @@
         <w:rPr>
           <w:lang w:bidi="fa-IR"/>
         </w:rPr>
-        <w:t xml:space="preserve">First, according to the procedure, this option can be seen on the top bar in the project </w:t>
-      </w:r>
-      <w:proofErr w:type="gramStart"/>
-      <w:r>
-        <w:rPr>
-          <w:lang w:bidi="fa-IR"/>
-        </w:rPr>
-        <w:t>section</w:t>
+        <w:t>First, according to the procedure, this option can be seen on the top bar in the project section</w:t>
       </w:r>
       <w:r>
         <w:rPr>
@@ -1011,7 +956,6 @@
         </w:rPr>
         <w:t xml:space="preserve"> :</w:t>
       </w:r>
-      <w:proofErr w:type="gramEnd"/>
     </w:p>
     <w:p>
       <w:pPr>
@@ -1113,11 +1057,7 @@
         <w:t xml:space="preserve">   </w:t>
       </w:r>
       <w:r>
-        <w:t xml:space="preserve">Then, after selecting and clicking on the desired icon in the opened window, create a calendar with the desired name so that we can apply our </w:t>
-      </w:r>
-      <w:proofErr w:type="gramStart"/>
-      <w:r>
-        <w:t>preferences</w:t>
+        <w:t>Then, after selecting and clicking on the desired icon in the opened window, create a calendar with the desired name so that we can apply our preferences</w:t>
       </w:r>
       <w:r>
         <w:rPr>
@@ -1129,7 +1069,6 @@
       <w:r>
         <w:t xml:space="preserve"> :</w:t>
       </w:r>
-      <w:proofErr w:type="gramEnd"/>
     </w:p>
     <w:p>
       <w:pPr>
@@ -1246,14 +1185,7 @@
         <w:rPr>
           <w:lang w:bidi="fa-IR"/>
         </w:rPr>
-        <w:t xml:space="preserve">After creating the calendar, one item can be seen by default from the Work Weeks section, and then we will check the details </w:t>
-      </w:r>
-      <w:proofErr w:type="gramStart"/>
-      <w:r>
-        <w:rPr>
-          <w:lang w:bidi="fa-IR"/>
-        </w:rPr>
-        <w:t>section</w:t>
+        <w:t>After creating the calendar, one item can be seen by default from the Work Weeks section, and then we will check the details section</w:t>
       </w:r>
       <w:r>
         <w:rPr>
@@ -1261,7 +1193,6 @@
         </w:rPr>
         <w:t xml:space="preserve"> :</w:t>
       </w:r>
-      <w:proofErr w:type="gramEnd"/>
     </w:p>
     <w:p>
       <w:pPr>
@@ -1369,14 +1300,7 @@
         <w:rPr>
           <w:lang w:bidi="fa-IR"/>
         </w:rPr>
-        <w:t xml:space="preserve">Here, according to the desired picture, we specify the working hours and the closed times to be applied in the schedule, and then in the option section at the bottom of the page, we need to change a series of events according to our wishes in order to apply the changes correctly. to </w:t>
-      </w:r>
-      <w:proofErr w:type="gramStart"/>
-      <w:r>
-        <w:rPr>
-          <w:lang w:bidi="fa-IR"/>
-        </w:rPr>
-        <w:t>be</w:t>
+        <w:t>Here, according to the desired picture, we specify the working hours and the closed times to be applied in the schedule, and then in the option section at the bottom of the page, we need to change a series of events according to our wishes in order to apply the changes correctly. to be</w:t>
       </w:r>
       <w:r>
         <w:rPr>
@@ -1384,7 +1308,6 @@
         </w:rPr>
         <w:t xml:space="preserve"> :</w:t>
       </w:r>
-      <w:proofErr w:type="gramEnd"/>
     </w:p>
     <w:p>
       <w:pPr>
@@ -1664,13 +1587,8 @@
       <w:bookmarkEnd w:id="2"/>
       <w:r>
         <w:lastRenderedPageBreak/>
-        <w:t xml:space="preserve">project </w:t>
-      </w:r>
-      <w:proofErr w:type="gramStart"/>
-      <w:r>
-        <w:t>information :</w:t>
-      </w:r>
-      <w:proofErr w:type="gramEnd"/>
+        <w:t>project information :</w:t>
+      </w:r>
     </w:p>
     <w:p>
       <w:pPr>
@@ -1753,14 +1671,7 @@
         <w:rPr>
           <w:lang w:bidi="fa-IR"/>
         </w:rPr>
-        <w:t xml:space="preserve">In the same project bar, we go to the project information section so that we can apply the created calendar and specify the start time of the </w:t>
-      </w:r>
-      <w:proofErr w:type="gramStart"/>
-      <w:r>
-        <w:rPr>
-          <w:lang w:bidi="fa-IR"/>
-        </w:rPr>
-        <w:t>project</w:t>
+        <w:t>In the same project bar, we go to the project information section so that we can apply the created calendar and specify the start time of the project</w:t>
       </w:r>
       <w:r>
         <w:rPr>
@@ -1768,7 +1679,6 @@
         </w:rPr>
         <w:t xml:space="preserve"> :</w:t>
       </w:r>
-      <w:proofErr w:type="gramEnd"/>
     </w:p>
     <w:p>
       <w:pPr>
@@ -1854,12 +1764,10 @@
       </w:pPr>
       <w:bookmarkStart w:id="3" w:name="_resource_:"/>
       <w:bookmarkEnd w:id="3"/>
-      <w:proofErr w:type="gramStart"/>
       <w:r>
         <w:lastRenderedPageBreak/>
         <w:t>resource :</w:t>
       </w:r>
-      <w:proofErr w:type="gramEnd"/>
     </w:p>
     <w:p>
       <w:pPr>
@@ -1940,14 +1848,7 @@
         <w:rPr>
           <w:lang w:bidi="fa-IR"/>
         </w:rPr>
-        <w:t xml:space="preserve">Now, in the upper bar, in the view section, we must go to the specified section to be able to specify the resources and people who participate in the </w:t>
-      </w:r>
-      <w:proofErr w:type="gramStart"/>
-      <w:r>
-        <w:rPr>
-          <w:lang w:bidi="fa-IR"/>
-        </w:rPr>
-        <w:t>project</w:t>
+        <w:t>Now, in the upper bar, in the view section, we must go to the specified section to be able to specify the resources and people who participate in the project</w:t>
       </w:r>
       <w:r>
         <w:rPr>
@@ -1961,7 +1862,6 @@
         </w:rPr>
         <w:t>:</w:t>
       </w:r>
-      <w:proofErr w:type="gramEnd"/>
     </w:p>
     <w:p>
       <w:pPr>
@@ -1976,7 +1876,7 @@
           <w:noProof/>
         </w:rPr>
         <w:drawing>
-          <wp:inline distT="0" distB="0" distL="0" distR="0" wp14:anchorId="06E565FF" wp14:editId="6489571C">
+          <wp:inline distT="0" distB="0" distL="0" distR="0" wp14:anchorId="06E565FF" wp14:editId="27AF8C0F">
             <wp:extent cx="5943600" cy="1550035"/>
             <wp:effectExtent l="0" t="0" r="0" b="0"/>
             <wp:docPr id="832707442" name="Picture 2"/>
@@ -2042,14 +1942,7 @@
         <w:rPr>
           <w:lang w:bidi="fa-IR"/>
         </w:rPr>
-        <w:t>Here, after entering the names of the people according to the above procedure, we have to determine a series of things such as the amount of participation in the project and..</w:t>
-      </w:r>
-      <w:proofErr w:type="gramStart"/>
-      <w:r>
-        <w:rPr>
-          <w:lang w:bidi="fa-IR"/>
-        </w:rPr>
-        <w:t>.</w:t>
+        <w:t>Here, after entering the names of the people according to the above procedure, we have to determine a series of things such as the amount of participation in the project and...</w:t>
       </w:r>
       <w:r>
         <w:rPr>
@@ -2057,7 +1950,6 @@
         </w:rPr>
         <w:t xml:space="preserve"> .</w:t>
       </w:r>
-      <w:proofErr w:type="gramEnd"/>
     </w:p>
     <w:p>
       <w:pPr>
@@ -2098,13 +1990,8 @@
       <w:bookmarkEnd w:id="4"/>
       <w:r>
         <w:lastRenderedPageBreak/>
-        <w:t xml:space="preserve">time </w:t>
-      </w:r>
-      <w:proofErr w:type="gramStart"/>
-      <w:r>
-        <w:t>scale :</w:t>
-      </w:r>
-      <w:proofErr w:type="gramEnd"/>
+        <w:t>time scale :</w:t>
+      </w:r>
     </w:p>
     <w:p>
       <w:pPr>
@@ -2185,27 +2072,13 @@
         <w:rPr>
           <w:lang w:bidi="fa-IR"/>
         </w:rPr>
-        <w:t xml:space="preserve">In this section, in the time scale section, we must double-click on the specified section, and we must also apply the created calendar in this </w:t>
-      </w:r>
-      <w:proofErr w:type="gramStart"/>
-      <w:r>
-        <w:rPr>
-          <w:lang w:bidi="fa-IR"/>
-        </w:rPr>
-        <w:t>section</w:t>
-      </w:r>
-      <w:r>
-        <w:rPr>
-          <w:lang w:bidi="fa-IR"/>
-        </w:rPr>
-        <w:t xml:space="preserve"> :</w:t>
-      </w:r>
-      <w:proofErr w:type="gramEnd"/>
-      <w:r>
-        <w:rPr>
-          <w:lang w:bidi="fa-IR"/>
-        </w:rPr>
-        <w:t xml:space="preserve"> </w:t>
+        <w:t>In this section, in the time scale section, we must double-click on the specified section, and we must also apply the created calendar in this section</w:t>
+      </w:r>
+      <w:r>
+        <w:rPr>
+          <w:lang w:bidi="fa-IR"/>
+        </w:rPr>
+        <w:t xml:space="preserve"> : </w:t>
       </w:r>
     </w:p>
     <w:p>
@@ -2297,13 +2170,8 @@
       <w:bookmarkEnd w:id="5"/>
       <w:r>
         <w:lastRenderedPageBreak/>
-        <w:t xml:space="preserve">Gantt </w:t>
-      </w:r>
-      <w:proofErr w:type="gramStart"/>
-      <w:r>
-        <w:t>Chart :</w:t>
-      </w:r>
-      <w:proofErr w:type="gramEnd"/>
+        <w:t>Gantt Chart :</w:t>
+      </w:r>
     </w:p>
     <w:p>
       <w:pPr>
@@ -2415,14 +2283,7 @@
         <w:rPr>
           <w:lang w:bidi="fa-IR"/>
         </w:rPr>
-        <w:t xml:space="preserve">It is worth mentioning that we have to click on each of the tasks to apply the created calendar for each </w:t>
-      </w:r>
-      <w:proofErr w:type="gramStart"/>
-      <w:r>
-        <w:rPr>
-          <w:lang w:bidi="fa-IR"/>
-        </w:rPr>
-        <w:t>one</w:t>
+        <w:t>It is worth mentioning that we have to click on each of the tasks to apply the created calendar for each one</w:t>
       </w:r>
       <w:r>
         <w:rPr>
@@ -2430,7 +2291,6 @@
         </w:rPr>
         <w:t xml:space="preserve"> :</w:t>
       </w:r>
-      <w:proofErr w:type="gramEnd"/>
     </w:p>
     <w:p>
       <w:pPr>
@@ -2515,12 +2375,10 @@
       </w:pPr>
       <w:bookmarkStart w:id="6" w:name="_implemented_:"/>
       <w:bookmarkEnd w:id="6"/>
-      <w:proofErr w:type="gramStart"/>
       <w:r>
         <w:lastRenderedPageBreak/>
         <w:t>implemented :</w:t>
       </w:r>
-      <w:proofErr w:type="gramEnd"/>
     </w:p>
     <w:p>
       <w:pPr>
@@ -2602,21 +2460,7 @@
         <w:rPr>
           <w:lang w:bidi="fa-IR"/>
         </w:rPr>
-        <w:t xml:space="preserve">As you can see, all the work has been done completely according to the explained procedure and the diagram has been drawn according to the work and their relationship, and it has also been placed in the section of the absolute time line with our desire, and now it should be according to this program and </w:t>
-      </w:r>
-      <w:proofErr w:type="gramStart"/>
-      <w:r>
-        <w:rPr>
-          <w:lang w:bidi="fa-IR"/>
-        </w:rPr>
-        <w:t>Let's</w:t>
-      </w:r>
-      <w:proofErr w:type="gramEnd"/>
-      <w:r>
-        <w:rPr>
-          <w:lang w:bidi="fa-IR"/>
-        </w:rPr>
-        <w:t xml:space="preserve"> do the work resources in order so as not to have time problems and interference</w:t>
+        <w:t>As you can see, all the work has been done completely according to the explained procedure and the diagram has been drawn according to the work and their relationship, and it has also been placed in the section of the absolute time line with our desire, and now it should be according to this program and Let's do the work resources in order so as not to have time problems and interference</w:t>
       </w:r>
       <w:r>
         <w:rPr>
@@ -2639,16 +2483,11 @@
         <w:t>Project</w:t>
       </w:r>
       <w:r>
-        <w:t xml:space="preserve"> </w:t>
-      </w:r>
-      <w:proofErr w:type="gramStart"/>
-      <w:r>
-        <w:t>link</w:t>
+        <w:t xml:space="preserve"> link</w:t>
       </w:r>
       <w:r>
         <w:t xml:space="preserve"> :</w:t>
       </w:r>
-      <w:proofErr w:type="gramEnd"/>
     </w:p>
     <w:p>
       <w:pPr>
@@ -2662,13 +2501,8 @@
         <w:t>Project link</w:t>
       </w:r>
       <w:r>
-        <w:t xml:space="preserve"> (</w:t>
-      </w:r>
-      <w:proofErr w:type="spellStart"/>
-      <w:r>
-        <w:t>mpp</w:t>
-      </w:r>
-      <w:proofErr w:type="spellEnd"/>
+        <w:t xml:space="preserve"> (mpp</w:t>
+      </w:r>
       <w:r>
         <w:t xml:space="preserve"> file</w:t>
       </w:r>
@@ -2708,7 +2542,6 @@
         <w:t xml:space="preserve">                                                    </w:t>
       </w:r>
       <w:hyperlink r:id="rId24" w:history="1">
-        <w:proofErr w:type="spellStart"/>
         <w:r>
           <w:rPr>
             <w:rStyle w:val="Hyperlink"/>
@@ -2721,7 +2554,6 @@
           </w:rPr>
           <w:t>DornaHQ</w:t>
         </w:r>
-        <w:proofErr w:type="spellEnd"/>
       </w:hyperlink>
     </w:p>
     <w:p>
@@ -2778,7 +2610,6 @@
       </w:pPr>
       <w:bookmarkStart w:id="9" w:name="_Conclusion_:"/>
       <w:bookmarkEnd w:id="9"/>
-      <w:proofErr w:type="gramStart"/>
       <w:r>
         <w:lastRenderedPageBreak/>
         <w:t>Conclusion</w:t>
@@ -2793,7 +2624,6 @@
       <w:r>
         <w:t>:</w:t>
       </w:r>
-      <w:proofErr w:type="gramEnd"/>
     </w:p>
     <w:p>
       <w:pPr>
@@ -2822,13 +2652,8 @@
         <w:t xml:space="preserve">   </w:t>
       </w:r>
       <w:r>
-        <w:t>After that, I specified my requirements in different sections, for example, the implementation of login and registration pages and..</w:t>
-      </w:r>
-      <w:proofErr w:type="gramStart"/>
-      <w:r>
-        <w:t>. .</w:t>
-      </w:r>
-      <w:proofErr w:type="gramEnd"/>
+        <w:t>After that, I specified my requirements in different sections, for example, the implementation of login and registration pages and... .</w:t>
+      </w:r>
     </w:p>
     <w:p>
       <w:pPr>

</xml_diff>